<commit_message>
new changes by Rebecca and Mia, changes to generalize both M2SG and NOA template language
</commit_message>
<xml_diff>
--- a/docassemble/MotionToStayGeneral/data/templates/Motion_To_Stay_General.docx
+++ b/docassemble/MotionToStayGeneral/data/templates/Motion_To_Stay_General.docx
@@ -126,13 +126,11 @@
         <w:t>{{</w:t>
       </w:r>
       <w:r>
-        <w:t xml:space="preserve"> </w:t>
-      </w:r>
-      <w:proofErr w:type="spellStart"/>
-      <w:r>
-        <w:t>plaintiff_name</w:t>
-      </w:r>
-      <w:proofErr w:type="spellEnd"/>
+        <w:t xml:space="preserve"> plaintiff</w:t>
+      </w:r>
+      <w:r>
+        <w:t xml:space="preserve">s </w:t>
+      </w:r>
       <w:r>
         <w:t>}}</w:t>
       </w:r>
@@ -178,13 +176,14 @@
       <w:r>
         <w:t xml:space="preserve">{{ </w:t>
       </w:r>
-      <w:proofErr w:type="spellStart"/>
-      <w:r>
-        <w:t>defendant_name</w:t>
-      </w:r>
-      <w:proofErr w:type="spellEnd"/>
-      <w:r>
-        <w:t xml:space="preserve"> }}</w:t>
+      <w:r>
+        <w:t>defendant</w:t>
+      </w:r>
+      <w:r>
+        <w:t xml:space="preserve">s </w:t>
+      </w:r>
+      <w:r>
+        <w:t>}}</w:t>
       </w:r>
     </w:p>
     <w:p>
@@ -217,13 +216,7 @@
         <w:rPr>
           <w:u w:val="double"/>
         </w:rPr>
-        <w:t xml:space="preserve"> </w:t>
-      </w:r>
-      <w:r>
-        <w:rPr>
-          <w:u w:val="double"/>
-        </w:rPr>
-        <w:t>PURSUANT TO MASS. R. A. P. 6(A)</w:t>
+        <w:t xml:space="preserve"> PURSUANT TO MASS. R. A. P. 6(A)</w:t>
       </w:r>
     </w:p>
     <w:p>
@@ -1219,13 +1212,11 @@
         <w:t>{{</w:t>
       </w:r>
       <w:r>
-        <w:t xml:space="preserve"> </w:t>
-      </w:r>
-      <w:proofErr w:type="spellStart"/>
-      <w:r>
-        <w:t>plaintiff_name</w:t>
-      </w:r>
-      <w:proofErr w:type="spellEnd"/>
+        <w:t xml:space="preserve"> plaintiff</w:t>
+      </w:r>
+      <w:r>
+        <w:t xml:space="preserve">s </w:t>
+      </w:r>
       <w:r>
         <w:t>}}</w:t>
       </w:r>
@@ -1271,11 +1262,12 @@
       <w:r>
         <w:t xml:space="preserve">{{ </w:t>
       </w:r>
-      <w:proofErr w:type="spellStart"/>
-      <w:r>
-        <w:t>defendant_name</w:t>
-      </w:r>
-      <w:proofErr w:type="spellEnd"/>
+      <w:r>
+        <w:t>defendant</w:t>
+      </w:r>
+      <w:r>
+        <w:t>s</w:t>
+      </w:r>
       <w:r>
         <w:t xml:space="preserve"> }}</w:t>
       </w:r>
@@ -1995,13 +1987,11 @@
         <w:t>{{</w:t>
       </w:r>
       <w:r>
-        <w:t xml:space="preserve"> </w:t>
-      </w:r>
-      <w:proofErr w:type="spellStart"/>
-      <w:r>
-        <w:t>plaintiff_name</w:t>
-      </w:r>
-      <w:proofErr w:type="spellEnd"/>
+        <w:t xml:space="preserve"> plaintiff</w:t>
+      </w:r>
+      <w:r>
+        <w:t xml:space="preserve">s </w:t>
+      </w:r>
       <w:r>
         <w:t>}}</w:t>
       </w:r>
@@ -2047,11 +2037,12 @@
       <w:r>
         <w:t xml:space="preserve">{{ </w:t>
       </w:r>
-      <w:proofErr w:type="spellStart"/>
-      <w:r>
-        <w:t>defendant_name</w:t>
-      </w:r>
-      <w:proofErr w:type="spellEnd"/>
+      <w:r>
+        <w:t>defendant</w:t>
+      </w:r>
+      <w:r>
+        <w:t>s</w:t>
+      </w:r>
       <w:r>
         <w:t xml:space="preserve"> }}</w:t>
       </w:r>

</xml_diff>

<commit_message>
CDS interview is overriding M2SG interview, do not know why
</commit_message>
<xml_diff>
--- a/docassemble/MotionToStayGeneral/data/templates/Motion_To_Stay_General.docx
+++ b/docassemble/MotionToStayGeneral/data/templates/Motion_To_Stay_General.docx
@@ -36,14 +36,12 @@
         </w:rPr>
         <w:t xml:space="preserve">{{ </w:t>
       </w:r>
-      <w:proofErr w:type="spellStart"/>
       <w:r>
         <w:rPr>
           <w:bCs/>
         </w:rPr>
         <w:t>trial_court</w:t>
       </w:r>
-      <w:proofErr w:type="spellEnd"/>
       <w:r>
         <w:rPr>
           <w:bCs/>
@@ -57,130 +55,138 @@
         <w:rPr>
           <w:bCs/>
         </w:rPr>
+        <w:t>{{ trial_court_docket_number }}</w:t>
+      </w:r>
+    </w:p>
+    <w:p>
+      <w:pPr>
+        <w:jc w:val="center"/>
+      </w:pPr>
+      <w:r>
+        <w:t xml:space="preserve">{% if not is_first_document %} APPEALS COURT DOCKET NO. {{ </w:t>
+      </w:r>
+      <w:r>
+        <w:t>appeals_court_docket_number</w:t>
+      </w:r>
+      <w:r>
+        <w:t xml:space="preserve"> }} {% endif %}</w:t>
+      </w:r>
+    </w:p>
+    <w:p/>
+    <w:p>
+      <w:pPr>
+        <w:jc w:val="center"/>
+        <w:rPr>
+          <w:b/>
+        </w:rPr>
+      </w:pPr>
+    </w:p>
+    <w:p>
+      <w:pPr>
+        <w:jc w:val="center"/>
+      </w:pPr>
+      <w:r>
+        <w:t>PLAINTIFF</w:t>
+      </w:r>
+      <w:r>
+        <w:t>(S)</w:t>
+      </w:r>
+    </w:p>
+    <w:p>
+      <w:pPr>
+        <w:jc w:val="center"/>
+      </w:pPr>
+      <w:proofErr w:type="gramStart"/>
+      <w:r>
+        <w:t>{{</w:t>
+      </w:r>
+      <w:r>
+        <w:t xml:space="preserve"> </w:t>
+      </w:r>
+      <w:r>
+        <w:t>c</w:t>
+      </w:r>
+      <w:r>
+        <w:t>apitalize</w:t>
+      </w:r>
+      <w:proofErr w:type="gramEnd"/>
+      <w:r>
+        <w:t>(</w:t>
+      </w:r>
+      <w:r>
+        <w:t>plaintiff</w:t>
+      </w:r>
+      <w:r>
+        <w:t>s</w:t>
+      </w:r>
+      <w:r>
+        <w:t>)</w:t>
+      </w:r>
+      <w:r>
+        <w:t xml:space="preserve"> </w:t>
+      </w:r>
+      <w:r>
+        <w:t>}}</w:t>
+      </w:r>
+    </w:p>
+    <w:p>
+      <w:pPr>
+        <w:jc w:val="center"/>
+      </w:pPr>
+    </w:p>
+    <w:p>
+      <w:pPr>
+        <w:jc w:val="center"/>
+      </w:pPr>
+      <w:r>
+        <w:t>v.</w:t>
+      </w:r>
+    </w:p>
+    <w:p>
+      <w:pPr>
+        <w:jc w:val="center"/>
+      </w:pPr>
+    </w:p>
+    <w:p>
+      <w:pPr>
+        <w:jc w:val="center"/>
+        <w:rPr>
+          <w:rFonts w:cs="Times New Roman (Body CS)"/>
+          <w:caps/>
+        </w:rPr>
+      </w:pPr>
+      <w:r>
+        <w:rPr>
+          <w:rFonts w:cs="Times New Roman (Body CS)"/>
+          <w:caps/>
+        </w:rPr>
+        <w:t>DEFENDANT(S)</w:t>
+      </w:r>
+    </w:p>
+    <w:p>
+      <w:pPr>
+        <w:jc w:val="center"/>
+      </w:pPr>
+      <w:r>
         <w:t xml:space="preserve">{{ </w:t>
       </w:r>
-      <w:proofErr w:type="spellStart"/>
-      <w:r>
-        <w:rPr>
-          <w:bCs/>
-        </w:rPr>
-        <w:t>trial_court_docket_number</w:t>
-      </w:r>
-      <w:proofErr w:type="spellEnd"/>
-      <w:r>
-        <w:rPr>
-          <w:bCs/>
-        </w:rPr>
-        <w:t xml:space="preserve"> }}</w:t>
-      </w:r>
-    </w:p>
-    <w:p>
-      <w:pPr>
-        <w:jc w:val="center"/>
-      </w:pPr>
-      <w:r>
-        <w:t xml:space="preserve">{% if not </w:t>
-      </w:r>
-      <w:proofErr w:type="spellStart"/>
-      <w:r>
-        <w:t>is_first_document</w:t>
-      </w:r>
-      <w:proofErr w:type="spellEnd"/>
-      <w:r>
-        <w:t xml:space="preserve"> %} APPEALS COURT DOCKET NO. {{ </w:t>
-      </w:r>
-      <w:proofErr w:type="spellStart"/>
-      <w:r>
-        <w:t>appeals_court_docket_number</w:t>
-      </w:r>
-      <w:proofErr w:type="spellEnd"/>
-      <w:r>
-        <w:t xml:space="preserve"> }} {% endif %}</w:t>
-      </w:r>
-    </w:p>
-    <w:p/>
-    <w:p>
-      <w:pPr>
-        <w:jc w:val="center"/>
-        <w:rPr>
-          <w:b/>
-        </w:rPr>
-      </w:pPr>
-    </w:p>
-    <w:p>
-      <w:pPr>
-        <w:jc w:val="center"/>
-      </w:pPr>
-      <w:r>
-        <w:t>PLAINTIFF</w:t>
-      </w:r>
-      <w:r>
-        <w:t>(S)</w:t>
-      </w:r>
-    </w:p>
-    <w:p>
-      <w:pPr>
-        <w:jc w:val="center"/>
-      </w:pPr>
-      <w:r>
-        <w:t>{{</w:t>
-      </w:r>
-      <w:r>
-        <w:t xml:space="preserve"> plaintiff</w:t>
-      </w:r>
-      <w:r>
-        <w:t xml:space="preserve">s </w:t>
-      </w:r>
-      <w:r>
-        <w:t>}}</w:t>
-      </w:r>
-    </w:p>
-    <w:p>
-      <w:pPr>
-        <w:jc w:val="center"/>
-      </w:pPr>
-    </w:p>
-    <w:p>
-      <w:pPr>
-        <w:jc w:val="center"/>
-      </w:pPr>
-      <w:r>
-        <w:t>v.</w:t>
-      </w:r>
-    </w:p>
-    <w:p>
-      <w:pPr>
-        <w:jc w:val="center"/>
-      </w:pPr>
-    </w:p>
-    <w:p>
-      <w:pPr>
-        <w:jc w:val="center"/>
-        <w:rPr>
-          <w:rFonts w:cs="Times New Roman (Body CS)"/>
-          <w:caps/>
-        </w:rPr>
-      </w:pPr>
-      <w:r>
-        <w:rPr>
-          <w:rFonts w:cs="Times New Roman (Body CS)"/>
-          <w:caps/>
-        </w:rPr>
-        <w:t>DEFENDANT(S)</w:t>
-      </w:r>
-    </w:p>
-    <w:p>
-      <w:pPr>
-        <w:jc w:val="center"/>
-      </w:pPr>
-      <w:r>
-        <w:t xml:space="preserve">{{ </w:t>
+      <w:r>
+        <w:t>c</w:t>
+      </w:r>
+      <w:r>
+        <w:t>apitalize(</w:t>
       </w:r>
       <w:r>
         <w:t>defendant</w:t>
       </w:r>
       <w:r>
-        <w:t xml:space="preserve">s </w:t>
+        <w:t>s</w:t>
+      </w:r>
+      <w:r>
+        <w:t>)</w:t>
+      </w:r>
+      <w:r>
+        <w:t xml:space="preserve"> </w:t>
       </w:r>
       <w:r>
         <w:t>}}</w:t>
@@ -265,7 +271,6 @@
         </w:rPr>
         <w:t xml:space="preserve"> {{ </w:t>
       </w:r>
-      <w:proofErr w:type="spellStart"/>
       <w:r>
         <w:rPr>
           <w:rFonts w:cs="Times New Roman (Body CS)"/>
@@ -276,14 +281,7 @@
         <w:rPr>
           <w:rFonts w:cs="Times New Roman (Body CS)"/>
         </w:rPr>
-        <w:t>_court_judgment_date</w:t>
-      </w:r>
-      <w:proofErr w:type="spellEnd"/>
-      <w:r>
-        <w:rPr>
-          <w:rFonts w:cs="Times New Roman (Body CS)"/>
-        </w:rPr>
-        <w:t xml:space="preserve"> }}</w:t>
+        <w:t>_court_judgment_date }}</w:t>
       </w:r>
       <w:r>
         <w:rPr>
@@ -297,19 +295,11 @@
         </w:rPr>
         <w:t xml:space="preserve"> {{ </w:t>
       </w:r>
-      <w:proofErr w:type="spellStart"/>
-      <w:r>
-        <w:rPr>
-          <w:rFonts w:cs="Times New Roman (Body CS)"/>
-        </w:rPr>
-        <w:t>trial_court_judge</w:t>
-      </w:r>
-      <w:proofErr w:type="spellEnd"/>
-      <w:r>
-        <w:rPr>
-          <w:rFonts w:cs="Times New Roman (Body CS)"/>
-        </w:rPr>
-        <w:t xml:space="preserve"> </w:t>
+      <w:r>
+        <w:rPr>
+          <w:rFonts w:cs="Times New Roman (Body CS)"/>
+        </w:rPr>
+        <w:t xml:space="preserve">trial_court_judge </w:t>
       </w:r>
       <w:r>
         <w:rPr>
@@ -330,14 +320,12 @@
         </w:rPr>
         <w:t xml:space="preserve">{%p if not </w:t>
       </w:r>
-      <w:proofErr w:type="spellStart"/>
       <w:r>
         <w:rPr>
           <w:rFonts w:cs="Times New Roman (Body CS)"/>
         </w:rPr>
         <w:t>no_notice_of_appeal_filed</w:t>
       </w:r>
-      <w:proofErr w:type="spellEnd"/>
       <w:r>
         <w:rPr>
           <w:rFonts w:cs="Times New Roman (Body CS)"/>
@@ -385,21 +373,7 @@
         <w:rPr>
           <w:rFonts w:cs="Times New Roman (Body CS)"/>
         </w:rPr>
-        <w:t xml:space="preserve"> {{ </w:t>
-      </w:r>
-      <w:proofErr w:type="spellStart"/>
-      <w:r>
-        <w:rPr>
-          <w:rFonts w:cs="Times New Roman (Body CS)"/>
-        </w:rPr>
-        <w:t>date_notice_of_appeal_filed</w:t>
-      </w:r>
-      <w:proofErr w:type="spellEnd"/>
-      <w:r>
-        <w:rPr>
-          <w:rFonts w:cs="Times New Roman (Body CS)"/>
-        </w:rPr>
-        <w:t xml:space="preserve"> }}.</w:t>
+        <w:t xml:space="preserve"> {{ date_notice_of_appeal_filed }}.</w:t>
       </w:r>
     </w:p>
     <w:p>
@@ -466,7 +440,6 @@
       <w:r>
         <w:t xml:space="preserve">{{ </w:t>
       </w:r>
-      <w:proofErr w:type="spellStart"/>
       <w:r>
         <w:t>date_</w:t>
       </w:r>
@@ -474,22 +447,18 @@
         <w:t>trial</w:t>
       </w:r>
       <w:r>
-        <w:t>_court_denied_motion_to_stay</w:t>
-      </w:r>
-      <w:proofErr w:type="spellEnd"/>
+        <w:t xml:space="preserve">_court_denied_motion_to_stay </w:t>
+      </w:r>
+      <w:r>
+        <w:t>}}</w:t>
+      </w:r>
+      <w:r>
+        <w:t>,</w:t>
+      </w:r>
       <w:r>
         <w:t xml:space="preserve"> </w:t>
       </w:r>
       <w:r>
-        <w:t>}}</w:t>
-      </w:r>
-      <w:r>
-        <w:t>,</w:t>
-      </w:r>
-      <w:r>
-        <w:t xml:space="preserve"> </w:t>
-      </w:r>
-      <w:r>
         <w:t>the j</w:t>
       </w:r>
       <w:r>
@@ -498,14 +467,12 @@
       <w:r>
         <w:t xml:space="preserve"> {{ </w:t>
       </w:r>
-      <w:proofErr w:type="spellStart"/>
       <w:r>
         <w:t>trial</w:t>
       </w:r>
       <w:r>
         <w:t>_court_denying_order_text</w:t>
       </w:r>
-      <w:proofErr w:type="spellEnd"/>
       <w:r>
         <w:t xml:space="preserve"> }}</w:t>
       </w:r>
@@ -539,7 +506,6 @@
       <w:r>
         <w:t xml:space="preserve">{{ </w:t>
       </w:r>
-      <w:proofErr w:type="spellStart"/>
       <w:r>
         <w:t>legal_issues</w:t>
       </w:r>
@@ -547,14 +513,7 @@
         <w:rPr>
           <w:szCs w:val="20"/>
         </w:rPr>
-        <w:t>.true_values</w:t>
-      </w:r>
-      <w:proofErr w:type="spellEnd"/>
-      <w:r>
-        <w:rPr>
-          <w:szCs w:val="20"/>
-        </w:rPr>
-        <w:t xml:space="preserve">() </w:t>
+        <w:t xml:space="preserve">.true_values() </w:t>
       </w:r>
       <w:r>
         <w:t xml:space="preserve"> }}</w:t>
@@ -563,27 +522,14 @@
         <w:br/>
         <w:t xml:space="preserve">{{ </w:t>
       </w:r>
-      <w:proofErr w:type="spellStart"/>
-      <w:r>
-        <w:t>fix_punctuation</w:t>
-      </w:r>
-      <w:proofErr w:type="spellEnd"/>
-      <w:r>
-        <w:t>(</w:t>
-      </w:r>
-      <w:proofErr w:type="spellStart"/>
-      <w:r>
-        <w:rPr>
-          <w:bCs/>
-        </w:rPr>
-        <w:t>showifdef</w:t>
-      </w:r>
-      <w:proofErr w:type="spellEnd"/>
-      <w:r>
-        <w:rPr>
-          <w:bCs/>
-        </w:rPr>
-        <w:t>(</w:t>
+      <w:r>
+        <w:t>fix_punctuation(</w:t>
+      </w:r>
+      <w:r>
+        <w:rPr>
+          <w:bCs/>
+        </w:rPr>
+        <w:t>showifdef(</w:t>
       </w:r>
       <w:r>
         <w:rPr>
@@ -591,14 +537,12 @@
         </w:rPr>
         <w:t>‘</w:t>
       </w:r>
-      <w:proofErr w:type="spellStart"/>
       <w:r>
         <w:rPr>
           <w:bCs/>
         </w:rPr>
         <w:t>other_legal_issues</w:t>
       </w:r>
-      <w:proofErr w:type="spellEnd"/>
       <w:r>
         <w:rPr>
           <w:bCs/>
@@ -650,15 +594,9 @@
       <w:r>
         <w:t xml:space="preserve">{{ </w:t>
       </w:r>
-      <w:proofErr w:type="spellStart"/>
-      <w:r>
-        <w:t>fix_punctuation</w:t>
-      </w:r>
-      <w:proofErr w:type="spellEnd"/>
-      <w:r>
-        <w:t>(</w:t>
-      </w:r>
-      <w:proofErr w:type="spellStart"/>
+      <w:r>
+        <w:t>fix_punctuation(</w:t>
+      </w:r>
       <w:r>
         <w:t>rel</w:t>
       </w:r>
@@ -668,7 +606,6 @@
       <w:r>
         <w:t>f_sought</w:t>
       </w:r>
-      <w:proofErr w:type="spellEnd"/>
       <w:r>
         <w:t>)</w:t>
       </w:r>
@@ -700,11 +637,9 @@
       <w:r>
         <w:t xml:space="preserve">{%p if </w:t>
       </w:r>
-      <w:proofErr w:type="spellStart"/>
       <w:r>
         <w:t>i</w:t>
       </w:r>
-      <w:proofErr w:type="spellEnd"/>
       <w:r>
         <w:t xml:space="preserve"> == "final" %}</w:t>
       </w:r>
@@ -741,21 +676,7 @@
         <w:rPr>
           <w:bCs/>
         </w:rPr>
-        <w:t xml:space="preserve">{{ </w:t>
-      </w:r>
-      <w:proofErr w:type="spellStart"/>
-      <w:r>
-        <w:rPr>
-          <w:bCs/>
-        </w:rPr>
-        <w:t>format_date</w:t>
-      </w:r>
-      <w:proofErr w:type="spellEnd"/>
-      <w:r>
-        <w:rPr>
-          <w:bCs/>
-        </w:rPr>
-        <w:t>(today()) }}</w:t>
+        <w:t>{{ format_date(today()) }}</w:t>
       </w:r>
     </w:p>
     <w:p/>
@@ -801,48 +722,20 @@
         <w:rPr>
           <w:bCs/>
         </w:rPr>
-        <w:t>{{ users[0].</w:t>
-      </w:r>
-      <w:proofErr w:type="spellStart"/>
-      <w:r>
-        <w:rPr>
-          <w:bCs/>
-        </w:rPr>
-        <w:t>address.block</w:t>
-      </w:r>
-      <w:proofErr w:type="spellEnd"/>
-      <w:r>
-        <w:rPr>
-          <w:bCs/>
-        </w:rPr>
-        <w:t>() }}</w:t>
-      </w:r>
-    </w:p>
-    <w:p>
-      <w:pPr>
-        <w:rPr>
-          <w:bCs/>
-        </w:rPr>
-      </w:pPr>
-      <w:r>
-        <w:rPr>
-          <w:bCs/>
-        </w:rPr>
-        <w:t>{{ users[0].</w:t>
-      </w:r>
-      <w:proofErr w:type="spellStart"/>
-      <w:r>
-        <w:rPr>
-          <w:bCs/>
-        </w:rPr>
-        <w:t>phone_numbers</w:t>
-      </w:r>
-      <w:proofErr w:type="spellEnd"/>
-      <w:r>
-        <w:rPr>
-          <w:bCs/>
-        </w:rPr>
-        <w:t>() }}</w:t>
+        <w:t>{{ users[0].address.block() }}</w:t>
+      </w:r>
+    </w:p>
+    <w:p>
+      <w:pPr>
+        <w:rPr>
+          <w:bCs/>
+        </w:rPr>
+      </w:pPr>
+      <w:r>
+        <w:rPr>
+          <w:bCs/>
+        </w:rPr>
+        <w:t>{{ users[0].phone_numbers() }}</w:t>
       </w:r>
     </w:p>
     <w:p>
@@ -857,19 +750,11 @@
         </w:rPr>
         <w:t xml:space="preserve">{{ </w:t>
       </w:r>
-      <w:proofErr w:type="spellStart"/>
-      <w:r>
-        <w:rPr>
-          <w:bCs/>
-        </w:rPr>
-        <w:t>showifdef</w:t>
-      </w:r>
-      <w:proofErr w:type="spellEnd"/>
-      <w:r>
-        <w:rPr>
-          <w:bCs/>
-        </w:rPr>
-        <w:t>('users[0].email')</w:t>
+      <w:r>
+        <w:rPr>
+          <w:bCs/>
+        </w:rPr>
+        <w:t>showifdef('users[0].email')</w:t>
       </w:r>
       <w:r>
         <w:rPr>
@@ -936,11 +821,9 @@
       <w:r>
         <w:t xml:space="preserve"> {{ </w:t>
       </w:r>
-      <w:proofErr w:type="spellStart"/>
       <w:r>
         <w:t>method_of_service</w:t>
       </w:r>
-      <w:proofErr w:type="spellEnd"/>
       <w:r>
         <w:t xml:space="preserve"> }}</w:t>
       </w:r>
@@ -953,55 +836,48 @@
       <w:r>
         <w:t xml:space="preserve">{{ </w:t>
       </w:r>
-      <w:proofErr w:type="spellStart"/>
-      <w:r>
-        <w:t>parties_to_be_served</w:t>
-      </w:r>
-      <w:proofErr w:type="spellEnd"/>
+      <w:r>
+        <w:t xml:space="preserve">parties_to_be_served </w:t>
+      </w:r>
+      <w:r>
+        <w:t>}}</w:t>
+      </w:r>
+      <w:r>
+        <w:t>.</w:t>
+      </w:r>
+      <w:r>
+        <w:t xml:space="preserve">  </w:t>
+      </w:r>
+      <w:r>
+        <w:t xml:space="preserve">I </w:t>
+      </w:r>
+      <w:r>
+        <w:t xml:space="preserve">have </w:t>
+      </w:r>
+      <w:r>
+        <w:t>made</w:t>
+      </w:r>
+      <w:r>
+        <w:t xml:space="preserve"> or will make</w:t>
+      </w:r>
+      <w:r>
+        <w:t xml:space="preserve"> service on</w:t>
+      </w:r>
       <w:r>
         <w:t xml:space="preserve"> </w:t>
       </w:r>
       <w:r>
-        <w:t>}}</w:t>
+        <w:t xml:space="preserve">{{ </w:t>
+      </w:r>
+      <w:r>
+        <w:t>service_date</w:t>
+      </w:r>
+      <w:r>
+        <w:t xml:space="preserve"> }}</w:t>
       </w:r>
       <w:r>
         <w:t>.</w:t>
       </w:r>
-      <w:r>
-        <w:t xml:space="preserve">  </w:t>
-      </w:r>
-      <w:r>
-        <w:t xml:space="preserve">I </w:t>
-      </w:r>
-      <w:r>
-        <w:t xml:space="preserve">have </w:t>
-      </w:r>
-      <w:r>
-        <w:t>made</w:t>
-      </w:r>
-      <w:r>
-        <w:t xml:space="preserve"> or will make</w:t>
-      </w:r>
-      <w:r>
-        <w:t xml:space="preserve"> service on</w:t>
-      </w:r>
-      <w:r>
-        <w:t xml:space="preserve"> </w:t>
-      </w:r>
-      <w:r>
-        <w:t xml:space="preserve">{{ </w:t>
-      </w:r>
-      <w:proofErr w:type="spellStart"/>
-      <w:r>
-        <w:t>service_date</w:t>
-      </w:r>
-      <w:proofErr w:type="spellEnd"/>
-      <w:r>
-        <w:t xml:space="preserve"> }}</w:t>
-      </w:r>
-      <w:r>
-        <w:t>.</w:t>
-      </w:r>
     </w:p>
     <w:p/>
     <w:p>
@@ -1027,11 +903,9 @@
       <w:r>
         <w:t xml:space="preserve">{%p if </w:t>
       </w:r>
-      <w:proofErr w:type="spellStart"/>
       <w:r>
         <w:t>i</w:t>
       </w:r>
-      <w:proofErr w:type="spellEnd"/>
       <w:r>
         <w:t xml:space="preserve"> == "final" %}</w:t>
       </w:r>
@@ -1068,21 +942,7 @@
         <w:rPr>
           <w:bCs/>
         </w:rPr>
-        <w:t xml:space="preserve">{{ </w:t>
-      </w:r>
-      <w:proofErr w:type="spellStart"/>
-      <w:r>
-        <w:rPr>
-          <w:bCs/>
-        </w:rPr>
-        <w:t>format_date</w:t>
-      </w:r>
-      <w:proofErr w:type="spellEnd"/>
-      <w:r>
-        <w:rPr>
-          <w:bCs/>
-        </w:rPr>
-        <w:t>(today()) }}</w:t>
+        <w:t>{{ format_date(today()) }}</w:t>
       </w:r>
       <w:r>
         <w:br w:type="page"/>
@@ -1123,14 +983,12 @@
         </w:rPr>
         <w:t xml:space="preserve">{{ </w:t>
       </w:r>
-      <w:proofErr w:type="spellStart"/>
       <w:r>
         <w:rPr>
           <w:bCs/>
         </w:rPr>
         <w:t>trial_court</w:t>
       </w:r>
-      <w:proofErr w:type="spellEnd"/>
       <w:r>
         <w:rPr>
           <w:bCs/>
@@ -1144,43 +1002,19 @@
         <w:rPr>
           <w:bCs/>
         </w:rPr>
-        <w:t xml:space="preserve">{{ </w:t>
-      </w:r>
-      <w:proofErr w:type="spellStart"/>
-      <w:r>
-        <w:rPr>
-          <w:bCs/>
-        </w:rPr>
-        <w:t>trial_court_docket_number</w:t>
-      </w:r>
-      <w:proofErr w:type="spellEnd"/>
-      <w:r>
-        <w:rPr>
-          <w:bCs/>
-        </w:rPr>
-        <w:t xml:space="preserve"> }}</w:t>
-      </w:r>
-    </w:p>
-    <w:p>
-      <w:pPr>
-        <w:jc w:val="center"/>
-      </w:pPr>
-      <w:r>
-        <w:t xml:space="preserve">{% if not </w:t>
-      </w:r>
-      <w:proofErr w:type="spellStart"/>
-      <w:r>
-        <w:t>is_first_document</w:t>
-      </w:r>
-      <w:proofErr w:type="spellEnd"/>
-      <w:r>
-        <w:t xml:space="preserve"> %} APPEALS COURT DOCKET NO. {{ </w:t>
-      </w:r>
-      <w:proofErr w:type="spellStart"/>
+        <w:t>{{ trial_court_docket_number }}</w:t>
+      </w:r>
+    </w:p>
+    <w:p>
+      <w:pPr>
+        <w:jc w:val="center"/>
+      </w:pPr>
+      <w:r>
+        <w:t xml:space="preserve">{% if not is_first_document %} APPEALS COURT DOCKET NO. {{ </w:t>
+      </w:r>
       <w:r>
         <w:t>appeals_court_docket_number</w:t>
       </w:r>
-      <w:proofErr w:type="spellEnd"/>
       <w:r>
         <w:t xml:space="preserve"> }} {% endif %}</w:t>
       </w:r>
@@ -1328,19 +1162,12 @@
       <w:r>
         <w:t xml:space="preserve">{{ </w:t>
       </w:r>
-      <w:proofErr w:type="spellStart"/>
-      <w:r>
-        <w:t>fix_punctuation</w:t>
-      </w:r>
-      <w:proofErr w:type="spellEnd"/>
-      <w:r>
-        <w:t>(</w:t>
-      </w:r>
-      <w:proofErr w:type="spellStart"/>
+      <w:r>
+        <w:t>fix_punctuation(</w:t>
+      </w:r>
       <w:r>
         <w:t>procedural_history</w:t>
       </w:r>
-      <w:proofErr w:type="spellEnd"/>
       <w:r>
         <w:t>)</w:t>
       </w:r>
@@ -1376,22 +1203,15 @@
         </w:rPr>
         <w:t xml:space="preserve">{{ </w:t>
       </w:r>
-      <w:proofErr w:type="spellStart"/>
-      <w:r>
-        <w:t>fix_punctuation</w:t>
-      </w:r>
-      <w:proofErr w:type="spellEnd"/>
-      <w:r>
-        <w:t>(</w:t>
-      </w:r>
-      <w:proofErr w:type="spellStart"/>
+      <w:r>
+        <w:t>fix_punctuation(</w:t>
+      </w:r>
       <w:r>
         <w:rPr>
           <w:bCs/>
         </w:rPr>
         <w:t>statement_of_facts</w:t>
       </w:r>
-      <w:proofErr w:type="spellEnd"/>
       <w:r>
         <w:rPr>
           <w:bCs/>
@@ -1448,22 +1268,15 @@
         </w:rPr>
         <w:t xml:space="preserve">{{ </w:t>
       </w:r>
-      <w:proofErr w:type="spellStart"/>
-      <w:r>
-        <w:t>fix_punctuation</w:t>
-      </w:r>
-      <w:proofErr w:type="spellEnd"/>
-      <w:r>
-        <w:t>(</w:t>
-      </w:r>
-      <w:proofErr w:type="spellStart"/>
+      <w:r>
+        <w:t>fix_punctuation(</w:t>
+      </w:r>
       <w:r>
         <w:rPr>
           <w:bCs/>
         </w:rPr>
         <w:t>likelihood_of_success</w:t>
       </w:r>
-      <w:proofErr w:type="spellEnd"/>
       <w:r>
         <w:rPr>
           <w:bCs/>
@@ -1532,15 +1345,9 @@
         </w:rPr>
         <w:t xml:space="preserve">{{ </w:t>
       </w:r>
-      <w:proofErr w:type="spellStart"/>
-      <w:r>
-        <w:t>fix_punctuation</w:t>
-      </w:r>
-      <w:proofErr w:type="spellEnd"/>
-      <w:r>
-        <w:t>(</w:t>
-      </w:r>
-      <w:proofErr w:type="spellStart"/>
+      <w:r>
+        <w:t>fix_punctuation(</w:t>
+      </w:r>
       <w:r>
         <w:rPr>
           <w:bCs/>
@@ -1553,7 +1360,6 @@
         </w:rPr>
         <w:t>harm</w:t>
       </w:r>
-      <w:proofErr w:type="spellEnd"/>
       <w:r>
         <w:rPr>
           <w:bCs/>
@@ -1598,15 +1404,9 @@
         </w:rPr>
         <w:t xml:space="preserve">{{ </w:t>
       </w:r>
-      <w:proofErr w:type="spellStart"/>
-      <w:r>
-        <w:t>fix_punctuation</w:t>
-      </w:r>
-      <w:proofErr w:type="spellEnd"/>
-      <w:r>
-        <w:t>(</w:t>
-      </w:r>
-      <w:proofErr w:type="spellStart"/>
+      <w:r>
+        <w:t>fix_punctuation(</w:t>
+      </w:r>
       <w:r>
         <w:rPr>
           <w:bCs/>
@@ -1625,7 +1425,6 @@
         </w:rPr>
         <w:t>harm</w:t>
       </w:r>
-      <w:proofErr w:type="spellEnd"/>
       <w:r>
         <w:rPr>
           <w:bCs/>
@@ -1657,38 +1456,17 @@
         <w:rPr>
           <w:rFonts w:cs="Times New Roman (Body CS)"/>
         </w:rPr>
-        <w:t xml:space="preserve">{% if </w:t>
-      </w:r>
-      <w:proofErr w:type="spellStart"/>
-      <w:r>
-        <w:rPr>
-          <w:rFonts w:cs="Times New Roman (Body CS)"/>
-        </w:rPr>
-        <w:t>public_interest_harm_yesno</w:t>
-      </w:r>
-      <w:proofErr w:type="spellEnd"/>
-      <w:r>
-        <w:rPr>
-          <w:rFonts w:cs="Times New Roman (Body CS)"/>
-        </w:rPr>
-        <w:t xml:space="preserve"> %}</w:t>
+        <w:t>{% if public_interest_harm_yesno %}</w:t>
       </w:r>
       <w:r>
         <w:t xml:space="preserve">{{ </w:t>
       </w:r>
-      <w:proofErr w:type="spellStart"/>
-      <w:r>
-        <w:t>fix_punctuation</w:t>
-      </w:r>
-      <w:proofErr w:type="spellEnd"/>
-      <w:r>
-        <w:t>(</w:t>
-      </w:r>
-      <w:proofErr w:type="spellStart"/>
+      <w:r>
+        <w:t>fix_punctuation(</w:t>
+      </w:r>
       <w:r>
         <w:t>public_interest_harm</w:t>
       </w:r>
-      <w:proofErr w:type="spellEnd"/>
       <w:r>
         <w:t>)</w:t>
       </w:r>
@@ -1755,19 +1533,12 @@
       <w:r>
         <w:t xml:space="preserve">{{ </w:t>
       </w:r>
-      <w:proofErr w:type="spellStart"/>
-      <w:r>
-        <w:t>fix_punctuation</w:t>
-      </w:r>
-      <w:proofErr w:type="spellEnd"/>
-      <w:r>
-        <w:t>(</w:t>
-      </w:r>
-      <w:proofErr w:type="spellStart"/>
+      <w:r>
+        <w:t>fix_punctuation(</w:t>
+      </w:r>
       <w:r>
         <w:t>argument_summary</w:t>
       </w:r>
-      <w:proofErr w:type="spellEnd"/>
       <w:r>
         <w:t>)</w:t>
       </w:r>
@@ -1780,11 +1551,9 @@
       <w:r>
         <w:t xml:space="preserve">{%p if </w:t>
       </w:r>
-      <w:proofErr w:type="spellStart"/>
       <w:r>
         <w:t>i</w:t>
       </w:r>
-      <w:proofErr w:type="spellEnd"/>
       <w:r>
         <w:t xml:space="preserve"> == "final" %}</w:t>
       </w:r>
@@ -1817,21 +1586,7 @@
         <w:rPr>
           <w:bCs/>
         </w:rPr>
-        <w:t xml:space="preserve">{{ </w:t>
-      </w:r>
-      <w:proofErr w:type="spellStart"/>
-      <w:r>
-        <w:rPr>
-          <w:bCs/>
-        </w:rPr>
-        <w:t>format_date</w:t>
-      </w:r>
-      <w:proofErr w:type="spellEnd"/>
-      <w:r>
-        <w:rPr>
-          <w:bCs/>
-        </w:rPr>
-        <w:t>(today()) }}</w:t>
+        <w:t>{{ format_date(today()) }}</w:t>
       </w:r>
       <w:r>
         <w:br w:type="page"/>
@@ -1849,23 +1604,7 @@
           <w:szCs w:val="20"/>
         </w:rPr>
         <w:lastRenderedPageBreak/>
-        <w:t xml:space="preserve">{%p if </w:t>
-      </w:r>
-      <w:proofErr w:type="spellStart"/>
-      <w:r>
-        <w:rPr>
-          <w:sz w:val="20"/>
-          <w:szCs w:val="20"/>
-        </w:rPr>
-        <w:t>has_evidence</w:t>
-      </w:r>
-      <w:proofErr w:type="spellEnd"/>
-      <w:r>
-        <w:rPr>
-          <w:sz w:val="20"/>
-          <w:szCs w:val="20"/>
-        </w:rPr>
-        <w:t xml:space="preserve"> %}</w:t>
+        <w:t>{%p if has_evidence %}</w:t>
       </w:r>
     </w:p>
     <w:p>
@@ -1898,14 +1637,12 @@
         </w:rPr>
         <w:t xml:space="preserve">{{ </w:t>
       </w:r>
-      <w:proofErr w:type="spellStart"/>
       <w:r>
         <w:rPr>
           <w:bCs/>
         </w:rPr>
         <w:t>trial_court</w:t>
       </w:r>
-      <w:proofErr w:type="spellEnd"/>
       <w:r>
         <w:rPr>
           <w:bCs/>
@@ -1919,43 +1656,19 @@
         <w:rPr>
           <w:bCs/>
         </w:rPr>
-        <w:t xml:space="preserve">{{ </w:t>
-      </w:r>
-      <w:proofErr w:type="spellStart"/>
-      <w:r>
-        <w:rPr>
-          <w:bCs/>
-        </w:rPr>
-        <w:t>trial_court_docket_number</w:t>
-      </w:r>
-      <w:proofErr w:type="spellEnd"/>
-      <w:r>
-        <w:rPr>
-          <w:bCs/>
-        </w:rPr>
-        <w:t xml:space="preserve"> }}</w:t>
-      </w:r>
-    </w:p>
-    <w:p>
-      <w:pPr>
-        <w:jc w:val="center"/>
-      </w:pPr>
-      <w:r>
-        <w:t xml:space="preserve">{% if not </w:t>
-      </w:r>
-      <w:proofErr w:type="spellStart"/>
-      <w:r>
-        <w:t>is_first_document</w:t>
-      </w:r>
-      <w:proofErr w:type="spellEnd"/>
-      <w:r>
-        <w:t xml:space="preserve"> %} APPEALS COURT DOCKET NO. {{ </w:t>
-      </w:r>
-      <w:proofErr w:type="spellStart"/>
+        <w:t>{{ trial_court_docket_number }}</w:t>
+      </w:r>
+    </w:p>
+    <w:p>
+      <w:pPr>
+        <w:jc w:val="center"/>
+      </w:pPr>
+      <w:r>
+        <w:t xml:space="preserve">{% if not is_first_document %} APPEALS COURT DOCKET NO. {{ </w:t>
+      </w:r>
       <w:r>
         <w:t>appeals_court_docket_number</w:t>
       </w:r>
-      <w:proofErr w:type="spellEnd"/>
       <w:r>
         <w:t xml:space="preserve"> }} {% endif %}</w:t>
       </w:r>
@@ -2112,7 +1825,6 @@
         </w:rPr>
         <w:t xml:space="preserve">{%p if </w:t>
       </w:r>
-      <w:proofErr w:type="spellStart"/>
       <w:r>
         <w:rPr>
           <w:sz w:val="20"/>
@@ -2120,7 +1832,6 @@
         </w:rPr>
         <w:t>has_evidence</w:t>
       </w:r>
-      <w:proofErr w:type="spellEnd"/>
       <w:r>
         <w:rPr>
           <w:sz w:val="20"/>
@@ -2182,23 +1893,7 @@
           <w:sz w:val="20"/>
           <w:szCs w:val="20"/>
         </w:rPr>
-        <w:t xml:space="preserve">{{ </w:t>
-      </w:r>
-      <w:proofErr w:type="spellStart"/>
-      <w:r>
-        <w:rPr>
-          <w:sz w:val="20"/>
-          <w:szCs w:val="20"/>
-        </w:rPr>
-        <w:t>exhibit.filename</w:t>
-      </w:r>
-      <w:proofErr w:type="spellEnd"/>
-      <w:r>
-        <w:rPr>
-          <w:sz w:val="20"/>
-          <w:szCs w:val="20"/>
-        </w:rPr>
-        <w:t xml:space="preserve"> }}</w:t>
+        <w:t>{{ exhibit.filename }}</w:t>
       </w:r>
     </w:p>
     <w:p>
@@ -2222,9 +1917,8 @@
           <w:szCs w:val="20"/>
           <w:lang w:val="en-GB"/>
         </w:rPr>
-        <w:t xml:space="preserve">{%p </w:t>
-      </w:r>
-      <w:proofErr w:type="spellStart"/>
+        <w:t>{%p end</w:t>
+      </w:r>
       <w:r>
         <w:rPr>
           <w:bCs/>
@@ -2233,19 +1927,8 @@
           <w:szCs w:val="20"/>
           <w:lang w:val="en-GB"/>
         </w:rPr>
-        <w:t>end</w:t>
-      </w:r>
-      <w:r>
-        <w:rPr>
-          <w:bCs/>
-          <w:iCs/>
-          <w:sz w:val="20"/>
-          <w:szCs w:val="20"/>
-          <w:lang w:val="en-GB"/>
-        </w:rPr>
         <w:t>for</w:t>
       </w:r>
-      <w:proofErr w:type="spellEnd"/>
       <w:r>
         <w:rPr>
           <w:bCs/>

</xml_diff>

<commit_message>
Template and language changes
</commit_message>
<xml_diff>
--- a/docassemble/MotionToStayGeneral/data/templates/Motion_To_Stay_General.docx
+++ b/docassemble/MotionToStayGeneral/data/templates/Motion_To_Stay_General.docx
@@ -36,12 +36,14 @@
         </w:rPr>
         <w:t xml:space="preserve">{{ </w:t>
       </w:r>
+      <w:proofErr w:type="spellStart"/>
       <w:r>
         <w:rPr>
           <w:bCs/>
         </w:rPr>
         <w:t>trial_court</w:t>
       </w:r>
+      <w:proofErr w:type="spellEnd"/>
       <w:r>
         <w:rPr>
           <w:bCs/>
@@ -55,19 +57,43 @@
         <w:rPr>
           <w:bCs/>
         </w:rPr>
-        <w:t>{{ trial_court_docket_number }}</w:t>
-      </w:r>
-    </w:p>
-    <w:p>
-      <w:pPr>
-        <w:jc w:val="center"/>
-      </w:pPr>
-      <w:r>
-        <w:t xml:space="preserve">{% if not is_first_document %} APPEALS COURT DOCKET NO. {{ </w:t>
-      </w:r>
+        <w:t xml:space="preserve">{{ </w:t>
+      </w:r>
+      <w:proofErr w:type="spellStart"/>
+      <w:r>
+        <w:rPr>
+          <w:bCs/>
+        </w:rPr>
+        <w:t>trial_court_docket_number</w:t>
+      </w:r>
+      <w:proofErr w:type="spellEnd"/>
+      <w:r>
+        <w:rPr>
+          <w:bCs/>
+        </w:rPr>
+        <w:t xml:space="preserve"> }}</w:t>
+      </w:r>
+    </w:p>
+    <w:p>
+      <w:pPr>
+        <w:jc w:val="center"/>
+      </w:pPr>
+      <w:r>
+        <w:t xml:space="preserve">{% if not </w:t>
+      </w:r>
+      <w:proofErr w:type="spellStart"/>
+      <w:r>
+        <w:t>is_first_document</w:t>
+      </w:r>
+      <w:proofErr w:type="spellEnd"/>
+      <w:r>
+        <w:t xml:space="preserve"> %} APPEALS COURT DOCKET NO. {{ </w:t>
+      </w:r>
+      <w:proofErr w:type="spellStart"/>
       <w:r>
         <w:t>appeals_court_docket_number</w:t>
       </w:r>
+      <w:proofErr w:type="spellEnd"/>
       <w:r>
         <w:t xml:space="preserve"> }} {% endif %}</w:t>
       </w:r>
@@ -96,7 +122,6 @@
       <w:pPr>
         <w:jc w:val="center"/>
       </w:pPr>
-      <w:proofErr w:type="gramStart"/>
       <w:r>
         <w:t>{{</w:t>
       </w:r>
@@ -107,11 +132,7 @@
         <w:t>c</w:t>
       </w:r>
       <w:r>
-        <w:t>apitalize</w:t>
-      </w:r>
-      <w:proofErr w:type="gramEnd"/>
-      <w:r>
-        <w:t>(</w:t>
+        <w:t>apitalize(</w:t>
       </w:r>
       <w:r>
         <w:t>plaintiff</w:t>
@@ -271,6 +292,7 @@
         </w:rPr>
         <w:t xml:space="preserve"> {{ </w:t>
       </w:r>
+      <w:proofErr w:type="spellStart"/>
       <w:r>
         <w:rPr>
           <w:rFonts w:cs="Times New Roman (Body CS)"/>
@@ -281,7 +303,14 @@
         <w:rPr>
           <w:rFonts w:cs="Times New Roman (Body CS)"/>
         </w:rPr>
-        <w:t>_court_judgment_date }}</w:t>
+        <w:t>_court_judgment_date</w:t>
+      </w:r>
+      <w:proofErr w:type="spellEnd"/>
+      <w:r>
+        <w:rPr>
+          <w:rFonts w:cs="Times New Roman (Body CS)"/>
+        </w:rPr>
+        <w:t xml:space="preserve"> }}</w:t>
       </w:r>
       <w:r>
         <w:rPr>
@@ -296,16 +325,41 @@
         <w:t xml:space="preserve"> {{ </w:t>
       </w:r>
       <w:r>
-        <w:rPr>
-          <w:rFonts w:cs="Times New Roman (Body CS)"/>
-        </w:rPr>
-        <w:t xml:space="preserve">trial_court_judge </w:t>
-      </w:r>
-      <w:r>
-        <w:rPr>
-          <w:rFonts w:cs="Times New Roman (Body CS)"/>
-        </w:rPr>
-        <w:t>}}.</w:t>
+        <w:t>capitalize(</w:t>
+      </w:r>
+      <w:proofErr w:type="spellStart"/>
+      <w:r>
+        <w:t>fix_punctuation</w:t>
+      </w:r>
+      <w:proofErr w:type="spellEnd"/>
+      <w:r>
+        <w:t>(</w:t>
+      </w:r>
+      <w:proofErr w:type="spellStart"/>
+      <w:r>
+        <w:rPr>
+          <w:rFonts w:cs="Times New Roman (Body CS)"/>
+        </w:rPr>
+        <w:t>trial_court_judge</w:t>
+      </w:r>
+      <w:proofErr w:type="spellEnd"/>
+      <w:r>
+        <w:rPr>
+          <w:rFonts w:cs="Times New Roman (Body CS)"/>
+        </w:rPr>
+        <w:t>))</w:t>
+      </w:r>
+      <w:r>
+        <w:rPr>
+          <w:rFonts w:cs="Times New Roman (Body CS)"/>
+        </w:rPr>
+        <w:t xml:space="preserve"> </w:t>
+      </w:r>
+      <w:r>
+        <w:rPr>
+          <w:rFonts w:cs="Times New Roman (Body CS)"/>
+        </w:rPr>
+        <w:t>}}</w:t>
       </w:r>
     </w:p>
     <w:p>
@@ -320,12 +374,14 @@
         </w:rPr>
         <w:t xml:space="preserve">{%p if not </w:t>
       </w:r>
+      <w:proofErr w:type="spellStart"/>
       <w:r>
         <w:rPr>
           <w:rFonts w:cs="Times New Roman (Body CS)"/>
         </w:rPr>
         <w:t>no_notice_of_appeal_filed</w:t>
       </w:r>
+      <w:proofErr w:type="spellEnd"/>
       <w:r>
         <w:rPr>
           <w:rFonts w:cs="Times New Roman (Body CS)"/>
@@ -373,7 +429,21 @@
         <w:rPr>
           <w:rFonts w:cs="Times New Roman (Body CS)"/>
         </w:rPr>
-        <w:t xml:space="preserve"> {{ date_notice_of_appeal_filed }}.</w:t>
+        <w:t xml:space="preserve"> {{ </w:t>
+      </w:r>
+      <w:proofErr w:type="spellStart"/>
+      <w:r>
+        <w:rPr>
+          <w:rFonts w:cs="Times New Roman (Body CS)"/>
+        </w:rPr>
+        <w:t>date_notice_of_appeal_filed</w:t>
+      </w:r>
+      <w:proofErr w:type="spellEnd"/>
+      <w:r>
+        <w:rPr>
+          <w:rFonts w:cs="Times New Roman (Body CS)"/>
+        </w:rPr>
+        <w:t xml:space="preserve"> }}.</w:t>
       </w:r>
     </w:p>
     <w:p>
@@ -440,6 +510,7 @@
       <w:r>
         <w:t xml:space="preserve">{{ </w:t>
       </w:r>
+      <w:proofErr w:type="spellStart"/>
       <w:r>
         <w:t>date_</w:t>
       </w:r>
@@ -447,7 +518,11 @@
         <w:t>trial</w:t>
       </w:r>
       <w:r>
-        <w:t xml:space="preserve">_court_denied_motion_to_stay </w:t>
+        <w:t>_court_denied_motion_to_stay</w:t>
+      </w:r>
+      <w:proofErr w:type="spellEnd"/>
+      <w:r>
+        <w:t xml:space="preserve"> </w:t>
       </w:r>
       <w:r>
         <w:t>}}</w:t>
@@ -468,19 +543,29 @@
         <w:t xml:space="preserve"> {{ </w:t>
       </w:r>
       <w:r>
+        <w:t>capitalize(</w:t>
+      </w:r>
+      <w:proofErr w:type="spellStart"/>
+      <w:r>
+        <w:t>fix_punctuation</w:t>
+      </w:r>
+      <w:proofErr w:type="spellEnd"/>
+      <w:r>
+        <w:t>(</w:t>
+      </w:r>
+      <w:proofErr w:type="spellStart"/>
+      <w:r>
         <w:t>trial</w:t>
       </w:r>
       <w:r>
         <w:t>_court_denying_order_text</w:t>
       </w:r>
+      <w:proofErr w:type="spellEnd"/>
+      <w:r>
+        <w:t>))</w:t>
+      </w:r>
       <w:r>
         <w:t xml:space="preserve"> }}</w:t>
-      </w:r>
-      <w:r>
-        <w:t>.</w:t>
-      </w:r>
-      <w:r>
-        <w:t xml:space="preserve"> </w:t>
       </w:r>
     </w:p>
     <w:p/>
@@ -496,10 +581,183 @@
         <w:t>The issues of law that I raise in this motion are:</w:t>
       </w:r>
     </w:p>
+    <w:p/>
     <w:p>
       <w:pPr>
         <w:ind w:left="360"/>
         <w:rPr>
+          <w:lang w:val="da-DK"/>
+        </w:rPr>
+      </w:pPr>
+      <w:r>
+        <w:rPr>
+          <w:lang w:val="da-DK"/>
+        </w:rPr>
+        <w:t xml:space="preserve">{%p for </w:t>
+      </w:r>
+      <w:proofErr w:type="spellStart"/>
+      <w:r>
+        <w:rPr>
+          <w:lang w:val="da-DK"/>
+        </w:rPr>
+        <w:t>choice</w:t>
+      </w:r>
+      <w:proofErr w:type="spellEnd"/>
+      <w:r>
+        <w:rPr>
+          <w:lang w:val="da-DK"/>
+        </w:rPr>
+        <w:t xml:space="preserve">, </w:t>
+      </w:r>
+      <w:proofErr w:type="spellStart"/>
+      <w:r>
+        <w:rPr>
+          <w:lang w:val="da-DK"/>
+        </w:rPr>
+        <w:t>chosen</w:t>
+      </w:r>
+      <w:proofErr w:type="spellEnd"/>
+      <w:r>
+        <w:rPr>
+          <w:lang w:val="da-DK"/>
+        </w:rPr>
+        <w:t xml:space="preserve"> in </w:t>
+      </w:r>
+      <w:proofErr w:type="spellStart"/>
+      <w:r>
+        <w:t>legal_</w:t>
+      </w:r>
+      <w:proofErr w:type="gramStart"/>
+      <w:r>
+        <w:t>issues</w:t>
+      </w:r>
+      <w:proofErr w:type="spellEnd"/>
+      <w:r>
+        <w:rPr>
+          <w:lang w:val="da-DK"/>
+        </w:rPr>
+        <w:t>.items</w:t>
+      </w:r>
+      <w:proofErr w:type="gramEnd"/>
+      <w:r>
+        <w:rPr>
+          <w:lang w:val="da-DK"/>
+        </w:rPr>
+        <w:t>() %}</w:t>
+      </w:r>
+    </w:p>
+    <w:p>
+      <w:pPr>
+        <w:ind w:left="360"/>
+        <w:rPr>
+          <w:lang w:val="da-DK"/>
+        </w:rPr>
+      </w:pPr>
+      <w:r>
+        <w:rPr>
+          <w:lang w:val="da-DK"/>
+        </w:rPr>
+        <w:t xml:space="preserve">{% if </w:t>
+      </w:r>
+      <w:proofErr w:type="spellStart"/>
+      <w:r>
+        <w:rPr>
+          <w:lang w:val="da-DK"/>
+        </w:rPr>
+        <w:t>chosen</w:t>
+      </w:r>
+      <w:proofErr w:type="spellEnd"/>
+      <w:r>
+        <w:rPr>
+          <w:lang w:val="da-DK"/>
+        </w:rPr>
+        <w:t xml:space="preserve"> </w:t>
+      </w:r>
+      <w:proofErr w:type="gramStart"/>
+      <w:r>
+        <w:rPr>
+          <w:lang w:val="da-DK"/>
+        </w:rPr>
+        <w:t>%}[</w:t>
+      </w:r>
+      <w:proofErr w:type="gramEnd"/>
+      <w:r>
+        <w:rPr>
+          <w:lang w:val="da-DK"/>
+        </w:rPr>
+        <w:t xml:space="preserve">x] {{ </w:t>
+      </w:r>
+      <w:proofErr w:type="spellStart"/>
+      <w:r>
+        <w:rPr>
+          <w:lang w:val="da-DK"/>
+        </w:rPr>
+        <w:t>choice</w:t>
+      </w:r>
+      <w:proofErr w:type="spellEnd"/>
+      <w:r>
+        <w:rPr>
+          <w:lang w:val="da-DK"/>
+        </w:rPr>
+        <w:t xml:space="preserve"> }}</w:t>
+      </w:r>
+      <w:r>
+        <w:rPr>
+          <w:lang w:val="da-DK"/>
+        </w:rPr>
+        <w:t xml:space="preserve"> </w:t>
+      </w:r>
+      <w:r>
+        <w:rPr>
+          <w:lang w:val="da-DK"/>
+        </w:rPr>
+        <w:t xml:space="preserve">{% </w:t>
+      </w:r>
+      <w:proofErr w:type="spellStart"/>
+      <w:r>
+        <w:rPr>
+          <w:lang w:val="da-DK"/>
+        </w:rPr>
+        <w:t>endif</w:t>
+      </w:r>
+      <w:proofErr w:type="spellEnd"/>
+      <w:r>
+        <w:rPr>
+          <w:lang w:val="da-DK"/>
+        </w:rPr>
+        <w:t xml:space="preserve"> %}</w:t>
+      </w:r>
+    </w:p>
+    <w:p>
+      <w:pPr>
+        <w:ind w:left="360"/>
+        <w:rPr>
+          <w:lang w:val="en-GB"/>
+        </w:rPr>
+      </w:pPr>
+      <w:r>
+        <w:rPr>
+          <w:lang w:val="en-GB"/>
+        </w:rPr>
+        <w:t>{%p if choice == ‘</w:t>
+      </w:r>
+      <w:r>
+        <w:rPr>
+          <w:bCs/>
+        </w:rPr>
+        <w:t xml:space="preserve">Other’ </w:t>
+      </w:r>
+      <w:r>
+        <w:rPr>
+          <w:lang w:val="en-GB"/>
+        </w:rPr>
+        <w:t>and chosen %}</w:t>
+      </w:r>
+    </w:p>
+    <w:p>
+      <w:pPr>
+        <w:ind w:left="360" w:firstLine="360"/>
+        <w:rPr>
           <w:bCs/>
         </w:rPr>
       </w:pPr>
@@ -507,65 +765,80 @@
         <w:t xml:space="preserve">{{ </w:t>
       </w:r>
       <w:r>
-        <w:t>legal_issues</w:t>
-      </w:r>
-      <w:r>
-        <w:rPr>
-          <w:szCs w:val="20"/>
-        </w:rPr>
-        <w:t xml:space="preserve">.true_values() </w:t>
-      </w:r>
-      <w:r>
+        <w:t>capitalize(</w:t>
+      </w:r>
+      <w:proofErr w:type="spellStart"/>
+      <w:r>
+        <w:t>fix_punctuation</w:t>
+      </w:r>
+      <w:proofErr w:type="spellEnd"/>
+      <w:r>
+        <w:t>(</w:t>
+      </w:r>
+      <w:proofErr w:type="spellStart"/>
+      <w:r>
+        <w:rPr>
+          <w:bCs/>
+        </w:rPr>
+        <w:t>other_legal_issues</w:t>
+      </w:r>
+      <w:proofErr w:type="spellEnd"/>
+      <w:r>
+        <w:rPr>
+          <w:bCs/>
+        </w:rPr>
+        <w:t>)</w:t>
+      </w:r>
+      <w:r>
+        <w:t>)</w:t>
+      </w:r>
+      <w:r>
+        <w:rPr>
+          <w:bCs/>
+        </w:rPr>
         <w:t xml:space="preserve"> }}</w:t>
       </w:r>
-      <w:r>
-        <w:br/>
-        <w:t xml:space="preserve">{{ </w:t>
-      </w:r>
-      <w:r>
-        <w:t>fix_punctuation(</w:t>
-      </w:r>
-      <w:r>
-        <w:rPr>
-          <w:bCs/>
-        </w:rPr>
-        <w:t>showifdef(</w:t>
-      </w:r>
-      <w:r>
-        <w:rPr>
-          <w:bCs/>
-        </w:rPr>
-        <w:t>‘</w:t>
-      </w:r>
-      <w:r>
-        <w:rPr>
-          <w:bCs/>
-        </w:rPr>
-        <w:t>other_legal_issues</w:t>
-      </w:r>
-      <w:r>
-        <w:rPr>
-          <w:bCs/>
-        </w:rPr>
-        <w:t>’</w:t>
-      </w:r>
-      <w:r>
-        <w:rPr>
-          <w:bCs/>
-        </w:rPr>
-        <w:t>)</w:t>
-      </w:r>
-      <w:r>
-        <w:rPr>
-          <w:bCs/>
-        </w:rPr>
-        <w:t>)</w:t>
-      </w:r>
-      <w:r>
-        <w:rPr>
-          <w:bCs/>
-        </w:rPr>
-        <w:t xml:space="preserve"> }}</w:t>
+    </w:p>
+    <w:p>
+      <w:pPr>
+        <w:ind w:left="360"/>
+        <w:rPr>
+          <w:lang w:val="en-GB"/>
+        </w:rPr>
+      </w:pPr>
+      <w:r>
+        <w:rPr>
+          <w:lang w:val="en-GB"/>
+        </w:rPr>
+        <w:t>{%p endif %}</w:t>
+      </w:r>
+    </w:p>
+    <w:p>
+      <w:pPr>
+        <w:ind w:left="360"/>
+        <w:rPr>
+          <w:lang w:val="da-DK"/>
+        </w:rPr>
+      </w:pPr>
+      <w:r>
+        <w:rPr>
+          <w:lang w:val="da-DK"/>
+        </w:rPr>
+        <w:t xml:space="preserve">{%p </w:t>
+      </w:r>
+      <w:proofErr w:type="spellStart"/>
+      <w:r>
+        <w:rPr>
+          <w:lang w:val="da-DK"/>
+        </w:rPr>
+        <w:t>endfor</w:t>
+      </w:r>
+      <w:proofErr w:type="spellEnd"/>
+      <w:r>
+        <w:rPr>
+          <w:lang w:val="da-DK"/>
+        </w:rPr>
+        <w:t xml:space="preserve"> %}</w:t>
       </w:r>
     </w:p>
     <w:p>
@@ -595,8 +868,17 @@
         <w:t xml:space="preserve">{{ </w:t>
       </w:r>
       <w:r>
-        <w:t>fix_punctuation(</w:t>
-      </w:r>
+        <w:t>capitalize(</w:t>
+      </w:r>
+      <w:proofErr w:type="spellStart"/>
+      <w:r>
+        <w:t>fix_punctuation</w:t>
+      </w:r>
+      <w:proofErr w:type="spellEnd"/>
+      <w:r>
+        <w:t>(</w:t>
+      </w:r>
+      <w:proofErr w:type="spellStart"/>
       <w:r>
         <w:t>rel</w:t>
       </w:r>
@@ -605,6 +887,10 @@
       </w:r>
       <w:r>
         <w:t>f_sought</w:t>
+      </w:r>
+      <w:proofErr w:type="spellEnd"/>
+      <w:r>
+        <w:t>)</w:t>
       </w:r>
       <w:r>
         <w:t>)</w:t>
@@ -637,9 +923,11 @@
       <w:r>
         <w:t xml:space="preserve">{%p if </w:t>
       </w:r>
+      <w:proofErr w:type="spellStart"/>
       <w:r>
         <w:t>i</w:t>
       </w:r>
+      <w:proofErr w:type="spellEnd"/>
       <w:r>
         <w:t xml:space="preserve"> == "final" %}</w:t>
       </w:r>
@@ -676,7 +964,21 @@
         <w:rPr>
           <w:bCs/>
         </w:rPr>
-        <w:t>{{ format_date(today()) }}</w:t>
+        <w:t xml:space="preserve">{{ </w:t>
+      </w:r>
+      <w:proofErr w:type="spellStart"/>
+      <w:r>
+        <w:rPr>
+          <w:bCs/>
+        </w:rPr>
+        <w:t>format_date</w:t>
+      </w:r>
+      <w:proofErr w:type="spellEnd"/>
+      <w:r>
+        <w:rPr>
+          <w:bCs/>
+        </w:rPr>
+        <w:t>(today()) }}</w:t>
       </w:r>
     </w:p>
     <w:p/>
@@ -690,7 +992,6 @@
         <w:rPr>
           <w:bCs/>
         </w:rPr>
-        <w:lastRenderedPageBreak/>
         <w:t xml:space="preserve">{{ </w:t>
       </w:r>
       <w:r>
@@ -722,20 +1023,48 @@
         <w:rPr>
           <w:bCs/>
         </w:rPr>
-        <w:t>{{ users[0].address.block() }}</w:t>
-      </w:r>
-    </w:p>
-    <w:p>
-      <w:pPr>
-        <w:rPr>
-          <w:bCs/>
-        </w:rPr>
-      </w:pPr>
-      <w:r>
-        <w:rPr>
-          <w:bCs/>
-        </w:rPr>
-        <w:t>{{ users[0].phone_numbers() }}</w:t>
+        <w:t>{{ users[0].</w:t>
+      </w:r>
+      <w:proofErr w:type="spellStart"/>
+      <w:r>
+        <w:rPr>
+          <w:bCs/>
+        </w:rPr>
+        <w:t>address.block</w:t>
+      </w:r>
+      <w:proofErr w:type="spellEnd"/>
+      <w:r>
+        <w:rPr>
+          <w:bCs/>
+        </w:rPr>
+        <w:t>() }}</w:t>
+      </w:r>
+    </w:p>
+    <w:p>
+      <w:pPr>
+        <w:rPr>
+          <w:bCs/>
+        </w:rPr>
+      </w:pPr>
+      <w:r>
+        <w:rPr>
+          <w:bCs/>
+        </w:rPr>
+        <w:t>{{ users[0].</w:t>
+      </w:r>
+      <w:proofErr w:type="spellStart"/>
+      <w:r>
+        <w:rPr>
+          <w:bCs/>
+        </w:rPr>
+        <w:t>phone_numbers</w:t>
+      </w:r>
+      <w:proofErr w:type="spellEnd"/>
+      <w:r>
+        <w:rPr>
+          <w:bCs/>
+        </w:rPr>
+        <w:t>() }}</w:t>
       </w:r>
     </w:p>
     <w:p>
@@ -750,11 +1079,19 @@
         </w:rPr>
         <w:t xml:space="preserve">{{ </w:t>
       </w:r>
-      <w:r>
-        <w:rPr>
-          <w:bCs/>
-        </w:rPr>
-        <w:t>showifdef('users[0].email')</w:t>
+      <w:proofErr w:type="spellStart"/>
+      <w:r>
+        <w:rPr>
+          <w:bCs/>
+        </w:rPr>
+        <w:t>showifdef</w:t>
+      </w:r>
+      <w:proofErr w:type="spellEnd"/>
+      <w:r>
+        <w:rPr>
+          <w:bCs/>
+        </w:rPr>
+        <w:t>('users[0].email')</w:t>
       </w:r>
       <w:r>
         <w:rPr>
@@ -821,9 +1158,11 @@
       <w:r>
         <w:t xml:space="preserve"> {{ </w:t>
       </w:r>
+      <w:proofErr w:type="spellStart"/>
       <w:r>
         <w:t>method_of_service</w:t>
       </w:r>
+      <w:proofErr w:type="spellEnd"/>
       <w:r>
         <w:t xml:space="preserve"> }}</w:t>
       </w:r>
@@ -836,8 +1175,13 @@
       <w:r>
         <w:t xml:space="preserve">{{ </w:t>
       </w:r>
-      <w:r>
-        <w:t xml:space="preserve">parties_to_be_served </w:t>
+      <w:proofErr w:type="spellStart"/>
+      <w:r>
+        <w:t>parties_to_be_served</w:t>
+      </w:r>
+      <w:proofErr w:type="spellEnd"/>
+      <w:r>
+        <w:t xml:space="preserve"> </w:t>
       </w:r>
       <w:r>
         <w:t>}}</w:t>
@@ -869,9 +1213,11 @@
       <w:r>
         <w:t xml:space="preserve">{{ </w:t>
       </w:r>
+      <w:proofErr w:type="spellStart"/>
       <w:r>
         <w:t>service_date</w:t>
       </w:r>
+      <w:proofErr w:type="spellEnd"/>
       <w:r>
         <w:t xml:space="preserve"> }}</w:t>
       </w:r>
@@ -903,9 +1249,11 @@
       <w:r>
         <w:t xml:space="preserve">{%p if </w:t>
       </w:r>
+      <w:proofErr w:type="spellStart"/>
       <w:r>
         <w:t>i</w:t>
       </w:r>
+      <w:proofErr w:type="spellEnd"/>
       <w:r>
         <w:t xml:space="preserve"> == "final" %}</w:t>
       </w:r>
@@ -942,7 +1290,21 @@
         <w:rPr>
           <w:bCs/>
         </w:rPr>
-        <w:t>{{ format_date(today()) }}</w:t>
+        <w:t xml:space="preserve">{{ </w:t>
+      </w:r>
+      <w:proofErr w:type="spellStart"/>
+      <w:r>
+        <w:rPr>
+          <w:bCs/>
+        </w:rPr>
+        <w:t>format_date</w:t>
+      </w:r>
+      <w:proofErr w:type="spellEnd"/>
+      <w:r>
+        <w:rPr>
+          <w:bCs/>
+        </w:rPr>
+        <w:t>(today()) }}</w:t>
       </w:r>
       <w:r>
         <w:br w:type="page"/>
@@ -983,12 +1345,14 @@
         </w:rPr>
         <w:t xml:space="preserve">{{ </w:t>
       </w:r>
+      <w:proofErr w:type="spellStart"/>
       <w:r>
         <w:rPr>
           <w:bCs/>
         </w:rPr>
         <w:t>trial_court</w:t>
       </w:r>
+      <w:proofErr w:type="spellEnd"/>
       <w:r>
         <w:rPr>
           <w:bCs/>
@@ -1002,19 +1366,43 @@
         <w:rPr>
           <w:bCs/>
         </w:rPr>
-        <w:t>{{ trial_court_docket_number }}</w:t>
-      </w:r>
-    </w:p>
-    <w:p>
-      <w:pPr>
-        <w:jc w:val="center"/>
-      </w:pPr>
-      <w:r>
-        <w:t xml:space="preserve">{% if not is_first_document %} APPEALS COURT DOCKET NO. {{ </w:t>
-      </w:r>
+        <w:t xml:space="preserve">{{ </w:t>
+      </w:r>
+      <w:proofErr w:type="spellStart"/>
+      <w:r>
+        <w:rPr>
+          <w:bCs/>
+        </w:rPr>
+        <w:t>trial_court_docket_number</w:t>
+      </w:r>
+      <w:proofErr w:type="spellEnd"/>
+      <w:r>
+        <w:rPr>
+          <w:bCs/>
+        </w:rPr>
+        <w:t xml:space="preserve"> }}</w:t>
+      </w:r>
+    </w:p>
+    <w:p>
+      <w:pPr>
+        <w:jc w:val="center"/>
+      </w:pPr>
+      <w:r>
+        <w:t xml:space="preserve">{% if not </w:t>
+      </w:r>
+      <w:proofErr w:type="spellStart"/>
+      <w:r>
+        <w:t>is_first_document</w:t>
+      </w:r>
+      <w:proofErr w:type="spellEnd"/>
+      <w:r>
+        <w:t xml:space="preserve"> %} APPEALS COURT DOCKET NO. {{ </w:t>
+      </w:r>
+      <w:proofErr w:type="spellStart"/>
       <w:r>
         <w:t>appeals_court_docket_number</w:t>
       </w:r>
+      <w:proofErr w:type="spellEnd"/>
       <w:r>
         <w:t xml:space="preserve"> }} {% endif %}</w:t>
       </w:r>
@@ -1046,10 +1434,22 @@
         <w:t>{{</w:t>
       </w:r>
       <w:r>
-        <w:t xml:space="preserve"> plaintiff</w:t>
-      </w:r>
-      <w:r>
-        <w:t xml:space="preserve">s </w:t>
+        <w:t xml:space="preserve"> </w:t>
+      </w:r>
+      <w:r>
+        <w:t>capitalize(</w:t>
+      </w:r>
+      <w:r>
+        <w:t>plaintiff</w:t>
+      </w:r>
+      <w:r>
+        <w:t>s</w:t>
+      </w:r>
+      <w:r>
+        <w:t>)</w:t>
+      </w:r>
+      <w:r>
+        <w:t xml:space="preserve"> </w:t>
       </w:r>
       <w:r>
         <w:t>}}</w:t>
@@ -1097,10 +1497,16 @@
         <w:t xml:space="preserve">{{ </w:t>
       </w:r>
       <w:r>
+        <w:t>capitalize(</w:t>
+      </w:r>
+      <w:r>
         <w:t>defendant</w:t>
       </w:r>
       <w:r>
         <w:t>s</w:t>
+      </w:r>
+      <w:r>
+        <w:t>)</w:t>
       </w:r>
       <w:r>
         <w:t xml:space="preserve"> }}</w:t>
@@ -1163,10 +1569,23 @@
         <w:t xml:space="preserve">{{ </w:t>
       </w:r>
       <w:r>
-        <w:t>fix_punctuation(</w:t>
-      </w:r>
+        <w:t>capitalize(</w:t>
+      </w:r>
+      <w:proofErr w:type="spellStart"/>
+      <w:r>
+        <w:t>fix_punctuation</w:t>
+      </w:r>
+      <w:proofErr w:type="spellEnd"/>
+      <w:r>
+        <w:t>(</w:t>
+      </w:r>
+      <w:proofErr w:type="spellStart"/>
       <w:r>
         <w:t>procedural_history</w:t>
+      </w:r>
+      <w:proofErr w:type="spellEnd"/>
+      <w:r>
+        <w:t>)</w:t>
       </w:r>
       <w:r>
         <w:t>)</w:t>
@@ -1204,13 +1623,29 @@
         <w:t xml:space="preserve">{{ </w:t>
       </w:r>
       <w:r>
-        <w:t>fix_punctuation(</w:t>
-      </w:r>
+        <w:t>capitalize(</w:t>
+      </w:r>
+      <w:proofErr w:type="spellStart"/>
+      <w:r>
+        <w:t>fix_punctuation</w:t>
+      </w:r>
+      <w:proofErr w:type="spellEnd"/>
+      <w:r>
+        <w:t>(</w:t>
+      </w:r>
+      <w:proofErr w:type="spellStart"/>
       <w:r>
         <w:rPr>
           <w:bCs/>
         </w:rPr>
         <w:t>statement_of_facts</w:t>
+      </w:r>
+      <w:proofErr w:type="spellEnd"/>
+      <w:r>
+        <w:rPr>
+          <w:bCs/>
+        </w:rPr>
+        <w:t>)</w:t>
       </w:r>
       <w:r>
         <w:rPr>
@@ -1269,13 +1704,29 @@
         <w:t xml:space="preserve">{{ </w:t>
       </w:r>
       <w:r>
-        <w:t>fix_punctuation(</w:t>
-      </w:r>
+        <w:t>capitalize(</w:t>
+      </w:r>
+      <w:proofErr w:type="spellStart"/>
+      <w:r>
+        <w:t>fix_punctuation</w:t>
+      </w:r>
+      <w:proofErr w:type="spellEnd"/>
+      <w:r>
+        <w:t>(</w:t>
+      </w:r>
+      <w:proofErr w:type="spellStart"/>
       <w:r>
         <w:rPr>
           <w:bCs/>
         </w:rPr>
         <w:t>likelihood_of_success</w:t>
+      </w:r>
+      <w:proofErr w:type="spellEnd"/>
+      <w:r>
+        <w:rPr>
+          <w:bCs/>
+        </w:rPr>
+        <w:t>)</w:t>
       </w:r>
       <w:r>
         <w:rPr>
@@ -1346,19 +1797,29 @@
         <w:t xml:space="preserve">{{ </w:t>
       </w:r>
       <w:r>
-        <w:t>fix_punctuation(</w:t>
-      </w:r>
-      <w:r>
-        <w:rPr>
-          <w:bCs/>
-        </w:rPr>
-        <w:t>defendant_</w:t>
-      </w:r>
-      <w:r>
-        <w:rPr>
-          <w:bCs/>
-        </w:rPr>
-        <w:t>harm</w:t>
+        <w:t>capitalize(</w:t>
+      </w:r>
+      <w:proofErr w:type="spellStart"/>
+      <w:r>
+        <w:t>fix_punctuation</w:t>
+      </w:r>
+      <w:proofErr w:type="spellEnd"/>
+      <w:r>
+        <w:t>(</w:t>
+      </w:r>
+      <w:proofErr w:type="spellStart"/>
+      <w:r>
+        <w:rPr>
+          <w:bCs/>
+        </w:rPr>
+        <w:t>user_harm</w:t>
+      </w:r>
+      <w:proofErr w:type="spellEnd"/>
+      <w:r>
+        <w:rPr>
+          <w:bCs/>
+        </w:rPr>
+        <w:t>)</w:t>
       </w:r>
       <w:r>
         <w:rPr>
@@ -1386,10 +1847,10 @@
         <w:t xml:space="preserve">Harm to the </w:t>
       </w:r>
       <w:r>
-        <w:t>Plaintiff</w:t>
-      </w:r>
-      <w:r>
-        <w:t xml:space="preserve"> if stay is granted:</w:t>
+        <w:t xml:space="preserve">other party </w:t>
+      </w:r>
+      <w:r>
+        <w:t>if stay is granted:</w:t>
       </w:r>
     </w:p>
     <w:p>
@@ -1405,25 +1866,29 @@
         <w:t xml:space="preserve">{{ </w:t>
       </w:r>
       <w:r>
-        <w:t>fix_punctuation(</w:t>
-      </w:r>
-      <w:r>
-        <w:rPr>
-          <w:bCs/>
-        </w:rPr>
-        <w:t>plaintiff</w:t>
-      </w:r>
-      <w:r>
-        <w:rPr>
-          <w:bCs/>
-        </w:rPr>
-        <w:t>_</w:t>
-      </w:r>
-      <w:r>
-        <w:rPr>
-          <w:bCs/>
-        </w:rPr>
-        <w:t>harm</w:t>
+        <w:t>capitalize(</w:t>
+      </w:r>
+      <w:proofErr w:type="spellStart"/>
+      <w:r>
+        <w:t>fix_punctuation</w:t>
+      </w:r>
+      <w:proofErr w:type="spellEnd"/>
+      <w:r>
+        <w:t>(</w:t>
+      </w:r>
+      <w:proofErr w:type="spellStart"/>
+      <w:r>
+        <w:rPr>
+          <w:bCs/>
+        </w:rPr>
+        <w:t>other_party_harm</w:t>
+      </w:r>
+      <w:proofErr w:type="spellEnd"/>
+      <w:r>
+        <w:rPr>
+          <w:bCs/>
+        </w:rPr>
+        <w:t>)</w:t>
       </w:r>
       <w:r>
         <w:rPr>
@@ -1456,16 +1921,43 @@
         <w:rPr>
           <w:rFonts w:cs="Times New Roman (Body CS)"/>
         </w:rPr>
-        <w:t>{% if public_interest_harm_yesno %}</w:t>
+        <w:t xml:space="preserve">{% if </w:t>
+      </w:r>
+      <w:proofErr w:type="spellStart"/>
+      <w:r>
+        <w:rPr>
+          <w:rFonts w:cs="Times New Roman (Body CS)"/>
+        </w:rPr>
+        <w:t>public_interest_harm_yesno</w:t>
+      </w:r>
+      <w:proofErr w:type="spellEnd"/>
+      <w:r>
+        <w:rPr>
+          <w:rFonts w:cs="Times New Roman (Body CS)"/>
+        </w:rPr>
+        <w:t xml:space="preserve"> %}</w:t>
       </w:r>
       <w:r>
         <w:t xml:space="preserve">{{ </w:t>
       </w:r>
       <w:r>
-        <w:t>fix_punctuation(</w:t>
-      </w:r>
+        <w:t>capitalize(</w:t>
+      </w:r>
+      <w:proofErr w:type="spellStart"/>
+      <w:r>
+        <w:t>fix_punctuation</w:t>
+      </w:r>
+      <w:proofErr w:type="spellEnd"/>
+      <w:r>
+        <w:t>(</w:t>
+      </w:r>
+      <w:proofErr w:type="spellStart"/>
       <w:r>
         <w:t>public_interest_harm</w:t>
+      </w:r>
+      <w:proofErr w:type="spellEnd"/>
+      <w:r>
+        <w:t>)</w:t>
       </w:r>
       <w:r>
         <w:t>)</w:t>
@@ -1534,15 +2026,28 @@
         <w:t xml:space="preserve">{{ </w:t>
       </w:r>
       <w:r>
-        <w:t>fix_punctuation(</w:t>
-      </w:r>
+        <w:t>capitalize(</w:t>
+      </w:r>
+      <w:proofErr w:type="spellStart"/>
+      <w:r>
+        <w:t>fix_punctuation</w:t>
+      </w:r>
+      <w:proofErr w:type="spellEnd"/>
+      <w:r>
+        <w:t>(</w:t>
+      </w:r>
+      <w:proofErr w:type="spellStart"/>
       <w:r>
         <w:t>argument_summary</w:t>
       </w:r>
+      <w:proofErr w:type="spellEnd"/>
       <w:r>
         <w:t>)</w:t>
       </w:r>
       <w:r>
+        <w:t>)</w:t>
+      </w:r>
+      <w:r>
         <w:t xml:space="preserve"> }}</w:t>
       </w:r>
     </w:p>
@@ -1551,9 +2056,11 @@
       <w:r>
         <w:t xml:space="preserve">{%p if </w:t>
       </w:r>
+      <w:proofErr w:type="spellStart"/>
       <w:r>
         <w:t>i</w:t>
       </w:r>
+      <w:proofErr w:type="spellEnd"/>
       <w:r>
         <w:t xml:space="preserve"> == "final" %}</w:t>
       </w:r>
@@ -1586,7 +2093,21 @@
         <w:rPr>
           <w:bCs/>
         </w:rPr>
-        <w:t>{{ format_date(today()) }}</w:t>
+        <w:t xml:space="preserve">{{ </w:t>
+      </w:r>
+      <w:proofErr w:type="spellStart"/>
+      <w:r>
+        <w:rPr>
+          <w:bCs/>
+        </w:rPr>
+        <w:t>format_date</w:t>
+      </w:r>
+      <w:proofErr w:type="spellEnd"/>
+      <w:r>
+        <w:rPr>
+          <w:bCs/>
+        </w:rPr>
+        <w:t>(today()) }}</w:t>
       </w:r>
       <w:r>
         <w:br w:type="page"/>
@@ -1604,7 +2125,23 @@
           <w:szCs w:val="20"/>
         </w:rPr>
         <w:lastRenderedPageBreak/>
-        <w:t>{%p if has_evidence %}</w:t>
+        <w:t xml:space="preserve">{%p if </w:t>
+      </w:r>
+      <w:proofErr w:type="spellStart"/>
+      <w:r>
+        <w:rPr>
+          <w:sz w:val="20"/>
+          <w:szCs w:val="20"/>
+        </w:rPr>
+        <w:t>has_evidence</w:t>
+      </w:r>
+      <w:proofErr w:type="spellEnd"/>
+      <w:r>
+        <w:rPr>
+          <w:sz w:val="20"/>
+          <w:szCs w:val="20"/>
+        </w:rPr>
+        <w:t xml:space="preserve"> %}</w:t>
       </w:r>
     </w:p>
     <w:p>
@@ -1637,12 +2174,14 @@
         </w:rPr>
         <w:t xml:space="preserve">{{ </w:t>
       </w:r>
+      <w:proofErr w:type="spellStart"/>
       <w:r>
         <w:rPr>
           <w:bCs/>
         </w:rPr>
         <w:t>trial_court</w:t>
       </w:r>
+      <w:proofErr w:type="spellEnd"/>
       <w:r>
         <w:rPr>
           <w:bCs/>
@@ -1656,19 +2195,43 @@
         <w:rPr>
           <w:bCs/>
         </w:rPr>
-        <w:t>{{ trial_court_docket_number }}</w:t>
-      </w:r>
-    </w:p>
-    <w:p>
-      <w:pPr>
-        <w:jc w:val="center"/>
-      </w:pPr>
-      <w:r>
-        <w:t xml:space="preserve">{% if not is_first_document %} APPEALS COURT DOCKET NO. {{ </w:t>
-      </w:r>
+        <w:t xml:space="preserve">{{ </w:t>
+      </w:r>
+      <w:proofErr w:type="spellStart"/>
+      <w:r>
+        <w:rPr>
+          <w:bCs/>
+        </w:rPr>
+        <w:t>trial_court_docket_number</w:t>
+      </w:r>
+      <w:proofErr w:type="spellEnd"/>
+      <w:r>
+        <w:rPr>
+          <w:bCs/>
+        </w:rPr>
+        <w:t xml:space="preserve"> }}</w:t>
+      </w:r>
+    </w:p>
+    <w:p>
+      <w:pPr>
+        <w:jc w:val="center"/>
+      </w:pPr>
+      <w:r>
+        <w:t xml:space="preserve">{% if not </w:t>
+      </w:r>
+      <w:proofErr w:type="spellStart"/>
+      <w:r>
+        <w:t>is_first_document</w:t>
+      </w:r>
+      <w:proofErr w:type="spellEnd"/>
+      <w:r>
+        <w:t xml:space="preserve"> %} APPEALS COURT DOCKET NO. {{ </w:t>
+      </w:r>
+      <w:proofErr w:type="spellStart"/>
       <w:r>
         <w:t>appeals_court_docket_number</w:t>
       </w:r>
+      <w:proofErr w:type="spellEnd"/>
       <w:r>
         <w:t xml:space="preserve"> }} {% endif %}</w:t>
       </w:r>
@@ -1700,10 +2263,22 @@
         <w:t>{{</w:t>
       </w:r>
       <w:r>
-        <w:t xml:space="preserve"> plaintiff</w:t>
-      </w:r>
-      <w:r>
-        <w:t xml:space="preserve">s </w:t>
+        <w:t xml:space="preserve"> </w:t>
+      </w:r>
+      <w:r>
+        <w:t>capitalize(</w:t>
+      </w:r>
+      <w:r>
+        <w:t>plaintiff</w:t>
+      </w:r>
+      <w:r>
+        <w:t>s</w:t>
+      </w:r>
+      <w:r>
+        <w:t>)</w:t>
+      </w:r>
+      <w:r>
+        <w:t xml:space="preserve"> </w:t>
       </w:r>
       <w:r>
         <w:t>}}</w:t>
@@ -1751,10 +2326,16 @@
         <w:t xml:space="preserve">{{ </w:t>
       </w:r>
       <w:r>
+        <w:t>capitalize(</w:t>
+      </w:r>
+      <w:r>
         <w:t>defendant</w:t>
       </w:r>
       <w:r>
         <w:t>s</w:t>
+      </w:r>
+      <w:r>
+        <w:t>)</w:t>
       </w:r>
       <w:r>
         <w:t xml:space="preserve"> }}</w:t>
@@ -1825,6 +2406,7 @@
         </w:rPr>
         <w:t xml:space="preserve">{%p if </w:t>
       </w:r>
+      <w:proofErr w:type="spellStart"/>
       <w:r>
         <w:rPr>
           <w:sz w:val="20"/>
@@ -1832,6 +2414,7 @@
         </w:rPr>
         <w:t>has_evidence</w:t>
       </w:r>
+      <w:proofErr w:type="spellEnd"/>
       <w:r>
         <w:rPr>
           <w:sz w:val="20"/>
@@ -1893,7 +2476,23 @@
           <w:sz w:val="20"/>
           <w:szCs w:val="20"/>
         </w:rPr>
-        <w:t>{{ exhibit.filename }}</w:t>
+        <w:t xml:space="preserve">{{ </w:t>
+      </w:r>
+      <w:proofErr w:type="spellStart"/>
+      <w:r>
+        <w:rPr>
+          <w:sz w:val="20"/>
+          <w:szCs w:val="20"/>
+        </w:rPr>
+        <w:t>exhibit.filename</w:t>
+      </w:r>
+      <w:proofErr w:type="spellEnd"/>
+      <w:r>
+        <w:rPr>
+          <w:sz w:val="20"/>
+          <w:szCs w:val="20"/>
+        </w:rPr>
+        <w:t xml:space="preserve"> }}</w:t>
       </w:r>
     </w:p>
     <w:p>
@@ -1917,8 +2516,9 @@
           <w:szCs w:val="20"/>
           <w:lang w:val="en-GB"/>
         </w:rPr>
-        <w:t>{%p end</w:t>
-      </w:r>
+        <w:t xml:space="preserve">{%p </w:t>
+      </w:r>
+      <w:proofErr w:type="spellStart"/>
       <w:r>
         <w:rPr>
           <w:bCs/>
@@ -1927,8 +2527,19 @@
           <w:szCs w:val="20"/>
           <w:lang w:val="en-GB"/>
         </w:rPr>
+        <w:t>end</w:t>
+      </w:r>
+      <w:r>
+        <w:rPr>
+          <w:bCs/>
+          <w:iCs/>
+          <w:sz w:val="20"/>
+          <w:szCs w:val="20"/>
+          <w:lang w:val="en-GB"/>
+        </w:rPr>
         <w:t>for</w:t>
       </w:r>
+      <w:proofErr w:type="spellEnd"/>
       <w:r>
         <w:rPr>
           <w:bCs/>
@@ -3133,7 +3744,6 @@
   <w:style w:type="character" w:default="1" w:styleId="DefaultParagraphFont">
     <w:name w:val="Default Paragraph Font"/>
     <w:uiPriority w:val="1"/>
-    <w:semiHidden/>
     <w:unhideWhenUsed/>
   </w:style>
   <w:style w:type="table" w:default="1" w:styleId="TableNormal">

</xml_diff>

<commit_message>
New code and template changes, still erroring at send to court
</commit_message>
<xml_diff>
--- a/docassemble/MotionToStayGeneral/data/templates/Motion_To_Stay_General.docx
+++ b/docassemble/MotionToStayGeneral/data/templates/Motion_To_Stay_General.docx
@@ -36,12 +36,14 @@
         </w:rPr>
         <w:t xml:space="preserve">{{ </w:t>
       </w:r>
+      <w:proofErr w:type="spellStart"/>
       <w:r>
         <w:rPr>
           <w:bCs/>
         </w:rPr>
         <w:t>trial_court</w:t>
       </w:r>
+      <w:proofErr w:type="spellEnd"/>
       <w:r>
         <w:rPr>
           <w:bCs/>
@@ -55,31 +57,54 @@
         <w:rPr>
           <w:bCs/>
         </w:rPr>
-        <w:t>{{ trial_court_docket_number }}</w:t>
-      </w:r>
-    </w:p>
-    <w:p>
-      <w:pPr>
-        <w:jc w:val="center"/>
-      </w:pPr>
-      <w:r>
-        <w:t xml:space="preserve">{% if not is_first_document %} APPEALS COURT DOCKET NO. {{ </w:t>
-      </w:r>
+        <w:t xml:space="preserve">{{ </w:t>
+      </w:r>
+      <w:proofErr w:type="spellStart"/>
+      <w:r>
+        <w:rPr>
+          <w:bCs/>
+        </w:rPr>
+        <w:t>trial_court_docket_number</w:t>
+      </w:r>
+      <w:proofErr w:type="spellEnd"/>
+      <w:r>
+        <w:rPr>
+          <w:bCs/>
+        </w:rPr>
+        <w:t xml:space="preserve"> }}</w:t>
+      </w:r>
+    </w:p>
+    <w:p>
+      <w:pPr>
+        <w:jc w:val="center"/>
+      </w:pPr>
+      <w:r>
+        <w:t xml:space="preserve">{% if not </w:t>
+      </w:r>
+      <w:proofErr w:type="spellStart"/>
+      <w:r>
+        <w:t>is_first_document</w:t>
+      </w:r>
+      <w:proofErr w:type="spellEnd"/>
+      <w:r>
+        <w:t xml:space="preserve"> %} APPEALS COURT DOCKET NO. {{ </w:t>
+      </w:r>
+      <w:proofErr w:type="spellStart"/>
       <w:r>
         <w:t>appeals_court_docket_number</w:t>
       </w:r>
+      <w:proofErr w:type="spellEnd"/>
       <w:r>
         <w:t xml:space="preserve"> }} {% endif %}</w:t>
       </w:r>
     </w:p>
-    <w:p/>
-    <w:p>
-      <w:pPr>
-        <w:jc w:val="center"/>
-        <w:rPr>
-          <w:b/>
-        </w:rPr>
-      </w:pPr>
+    <w:p>
+      <w:pPr>
+        <w:jc w:val="center"/>
+      </w:pPr>
+      <w:r>
+        <w:br/>
+      </w:r>
     </w:p>
     <w:p>
       <w:pPr>
@@ -96,7 +121,6 @@
       <w:pPr>
         <w:jc w:val="center"/>
       </w:pPr>
-      <w:proofErr w:type="gramStart"/>
       <w:r>
         <w:t>{{</w:t>
       </w:r>
@@ -107,11 +131,7 @@
         <w:t>c</w:t>
       </w:r>
       <w:r>
-        <w:t>apitalize</w:t>
-      </w:r>
-      <w:proofErr w:type="gramEnd"/>
-      <w:r>
-        <w:t>(</w:t>
+        <w:t>apitalize(</w:t>
       </w:r>
       <w:r>
         <w:t>plaintiff</w:t>
@@ -271,6 +291,7 @@
         </w:rPr>
         <w:t xml:space="preserve"> {{ </w:t>
       </w:r>
+      <w:proofErr w:type="spellStart"/>
       <w:r>
         <w:rPr>
           <w:rFonts w:cs="Times New Roman (Body CS)"/>
@@ -281,7 +302,14 @@
         <w:rPr>
           <w:rFonts w:cs="Times New Roman (Body CS)"/>
         </w:rPr>
-        <w:t>_court_judgment_date }}</w:t>
+        <w:t>_court_judgment_date</w:t>
+      </w:r>
+      <w:proofErr w:type="spellEnd"/>
+      <w:r>
+        <w:rPr>
+          <w:rFonts w:cs="Times New Roman (Body CS)"/>
+        </w:rPr>
+        <w:t xml:space="preserve"> }}</w:t>
       </w:r>
       <w:r>
         <w:rPr>
@@ -296,16 +324,41 @@
         <w:t xml:space="preserve"> {{ </w:t>
       </w:r>
       <w:r>
-        <w:rPr>
-          <w:rFonts w:cs="Times New Roman (Body CS)"/>
-        </w:rPr>
-        <w:t xml:space="preserve">trial_court_judge </w:t>
-      </w:r>
-      <w:r>
-        <w:rPr>
-          <w:rFonts w:cs="Times New Roman (Body CS)"/>
-        </w:rPr>
-        <w:t>}}.</w:t>
+        <w:t>capitalize(</w:t>
+      </w:r>
+      <w:proofErr w:type="spellStart"/>
+      <w:r>
+        <w:t>fix_punctuation</w:t>
+      </w:r>
+      <w:proofErr w:type="spellEnd"/>
+      <w:r>
+        <w:t>(</w:t>
+      </w:r>
+      <w:proofErr w:type="spellStart"/>
+      <w:r>
+        <w:rPr>
+          <w:rFonts w:cs="Times New Roman (Body CS)"/>
+        </w:rPr>
+        <w:t>trial_court_judge</w:t>
+      </w:r>
+      <w:proofErr w:type="spellEnd"/>
+      <w:r>
+        <w:rPr>
+          <w:rFonts w:cs="Times New Roman (Body CS)"/>
+        </w:rPr>
+        <w:t>))</w:t>
+      </w:r>
+      <w:r>
+        <w:rPr>
+          <w:rFonts w:cs="Times New Roman (Body CS)"/>
+        </w:rPr>
+        <w:t xml:space="preserve"> </w:t>
+      </w:r>
+      <w:r>
+        <w:rPr>
+          <w:rFonts w:cs="Times New Roman (Body CS)"/>
+        </w:rPr>
+        <w:t>}}</w:t>
       </w:r>
     </w:p>
     <w:p>
@@ -320,12 +373,14 @@
         </w:rPr>
         <w:t xml:space="preserve">{%p if not </w:t>
       </w:r>
+      <w:proofErr w:type="spellStart"/>
       <w:r>
         <w:rPr>
           <w:rFonts w:cs="Times New Roman (Body CS)"/>
         </w:rPr>
         <w:t>no_notice_of_appeal_filed</w:t>
       </w:r>
+      <w:proofErr w:type="spellEnd"/>
       <w:r>
         <w:rPr>
           <w:rFonts w:cs="Times New Roman (Body CS)"/>
@@ -373,7 +428,21 @@
         <w:rPr>
           <w:rFonts w:cs="Times New Roman (Body CS)"/>
         </w:rPr>
-        <w:t xml:space="preserve"> {{ date_notice_of_appeal_filed }}.</w:t>
+        <w:t xml:space="preserve"> {{ </w:t>
+      </w:r>
+      <w:proofErr w:type="spellStart"/>
+      <w:r>
+        <w:rPr>
+          <w:rFonts w:cs="Times New Roman (Body CS)"/>
+        </w:rPr>
+        <w:t>date_notice_of_appeal_filed</w:t>
+      </w:r>
+      <w:proofErr w:type="spellEnd"/>
+      <w:r>
+        <w:rPr>
+          <w:rFonts w:cs="Times New Roman (Body CS)"/>
+        </w:rPr>
+        <w:t xml:space="preserve"> }}.</w:t>
       </w:r>
     </w:p>
     <w:p>
@@ -440,6 +509,7 @@
       <w:r>
         <w:t xml:space="preserve">{{ </w:t>
       </w:r>
+      <w:proofErr w:type="spellStart"/>
       <w:r>
         <w:t>date_</w:t>
       </w:r>
@@ -447,7 +517,11 @@
         <w:t>trial</w:t>
       </w:r>
       <w:r>
-        <w:t xml:space="preserve">_court_denied_motion_to_stay </w:t>
+        <w:t>_court_denied_motion_to_stay</w:t>
+      </w:r>
+      <w:proofErr w:type="spellEnd"/>
+      <w:r>
+        <w:t xml:space="preserve"> </w:t>
       </w:r>
       <w:r>
         <w:t>}}</w:t>
@@ -468,19 +542,29 @@
         <w:t xml:space="preserve"> {{ </w:t>
       </w:r>
       <w:r>
+        <w:t>capitalize(</w:t>
+      </w:r>
+      <w:proofErr w:type="spellStart"/>
+      <w:r>
+        <w:t>fix_punctuation</w:t>
+      </w:r>
+      <w:proofErr w:type="spellEnd"/>
+      <w:r>
+        <w:t>(</w:t>
+      </w:r>
+      <w:proofErr w:type="spellStart"/>
+      <w:r>
         <w:t>trial</w:t>
       </w:r>
       <w:r>
         <w:t>_court_denying_order_text</w:t>
       </w:r>
+      <w:proofErr w:type="spellEnd"/>
+      <w:r>
+        <w:t>))</w:t>
+      </w:r>
       <w:r>
         <w:t xml:space="preserve"> }}</w:t>
-      </w:r>
-      <w:r>
-        <w:t>.</w:t>
-      </w:r>
-      <w:r>
-        <w:t xml:space="preserve"> </w:t>
       </w:r>
     </w:p>
     <w:p/>
@@ -496,59 +580,248 @@
         <w:t>The issues of law that I raise in this motion are:</w:t>
       </w:r>
     </w:p>
+    <w:p/>
     <w:p>
       <w:pPr>
         <w:ind w:left="360"/>
         <w:rPr>
-          <w:bCs/>
-        </w:rPr>
-      </w:pPr>
-      <w:r>
+          <w:lang w:val="da-DK"/>
+        </w:rPr>
+      </w:pPr>
+      <w:r>
+        <w:rPr>
+          <w:lang w:val="da-DK"/>
+        </w:rPr>
+        <w:t xml:space="preserve">{%p for </w:t>
+      </w:r>
+      <w:proofErr w:type="spellStart"/>
+      <w:r>
+        <w:rPr>
+          <w:lang w:val="da-DK"/>
+        </w:rPr>
+        <w:t>choice</w:t>
+      </w:r>
+      <w:proofErr w:type="spellEnd"/>
+      <w:r>
+        <w:rPr>
+          <w:lang w:val="da-DK"/>
+        </w:rPr>
+        <w:t xml:space="preserve">, </w:t>
+      </w:r>
+      <w:proofErr w:type="spellStart"/>
+      <w:r>
+        <w:rPr>
+          <w:lang w:val="da-DK"/>
+        </w:rPr>
+        <w:t>chosen</w:t>
+      </w:r>
+      <w:proofErr w:type="spellEnd"/>
+      <w:r>
+        <w:rPr>
+          <w:lang w:val="da-DK"/>
+        </w:rPr>
+        <w:t xml:space="preserve"> in </w:t>
+      </w:r>
+      <w:proofErr w:type="spellStart"/>
+      <w:r>
+        <w:t>legal_</w:t>
+      </w:r>
+      <w:proofErr w:type="gramStart"/>
+      <w:r>
+        <w:t>issues</w:t>
+      </w:r>
+      <w:proofErr w:type="spellEnd"/>
+      <w:r>
+        <w:rPr>
+          <w:lang w:val="da-DK"/>
+        </w:rPr>
+        <w:t>.items</w:t>
+      </w:r>
+      <w:proofErr w:type="gramEnd"/>
+      <w:r>
+        <w:rPr>
+          <w:lang w:val="da-DK"/>
+        </w:rPr>
+        <w:t>() %}</w:t>
+      </w:r>
+    </w:p>
+    <w:p>
+      <w:pPr>
+        <w:ind w:left="360"/>
+        <w:rPr>
+          <w:lang w:val="da-DK"/>
+        </w:rPr>
+      </w:pPr>
+      <w:r>
+        <w:rPr>
+          <w:lang w:val="da-DK"/>
+        </w:rPr>
+        <w:t>{%</w:t>
+      </w:r>
+      <w:r>
+        <w:rPr>
+          <w:lang w:val="da-DK"/>
+        </w:rPr>
+        <w:t>p</w:t>
+      </w:r>
+      <w:r>
+        <w:rPr>
+          <w:lang w:val="da-DK"/>
+        </w:rPr>
+        <w:t xml:space="preserve"> if </w:t>
+      </w:r>
+      <w:proofErr w:type="spellStart"/>
+      <w:r>
+        <w:rPr>
+          <w:lang w:val="da-DK"/>
+        </w:rPr>
+        <w:t>chosen</w:t>
+      </w:r>
+      <w:proofErr w:type="spellEnd"/>
+      <w:r>
+        <w:rPr>
+          <w:lang w:val="da-DK"/>
+        </w:rPr>
+        <w:t xml:space="preserve"> %}</w:t>
+      </w:r>
+    </w:p>
+    <w:p>
+      <w:pPr>
+        <w:ind w:left="360"/>
+        <w:rPr>
+          <w:lang w:val="da-DK"/>
+        </w:rPr>
+      </w:pPr>
+      <w:r>
+        <w:rPr>
+          <w:lang w:val="da-DK"/>
+        </w:rPr>
+        <w:t xml:space="preserve">[x] </w:t>
+      </w:r>
+      <w:proofErr w:type="gramStart"/>
+      <w:r>
+        <w:rPr>
+          <w:lang w:val="da-DK"/>
+        </w:rPr>
         <w:t xml:space="preserve">{{ </w:t>
       </w:r>
-      <w:r>
-        <w:t>legal_issues</w:t>
-      </w:r>
-      <w:r>
-        <w:rPr>
-          <w:szCs w:val="20"/>
-        </w:rPr>
-        <w:t xml:space="preserve">.true_values() </w:t>
-      </w:r>
-      <w:r>
+      <w:proofErr w:type="spellStart"/>
+      <w:r>
+        <w:rPr>
+          <w:lang w:val="da-DK"/>
+        </w:rPr>
+        <w:t>choice</w:t>
+      </w:r>
+      <w:proofErr w:type="spellEnd"/>
+      <w:proofErr w:type="gramEnd"/>
+      <w:r>
+        <w:rPr>
+          <w:lang w:val="da-DK"/>
+        </w:rPr>
         <w:t xml:space="preserve"> }}</w:t>
       </w:r>
       <w:r>
-        <w:br/>
+        <w:rPr>
+          <w:lang w:val="da-DK"/>
+        </w:rPr>
+        <w:t xml:space="preserve"> </w:t>
+      </w:r>
+    </w:p>
+    <w:p>
+      <w:pPr>
+        <w:ind w:left="360"/>
+        <w:rPr>
+          <w:lang w:val="da-DK"/>
+        </w:rPr>
+      </w:pPr>
+      <w:r>
+        <w:rPr>
+          <w:lang w:val="da-DK"/>
+        </w:rPr>
+        <w:t>{%</w:t>
+      </w:r>
+      <w:r>
+        <w:rPr>
+          <w:lang w:val="da-DK"/>
+        </w:rPr>
+        <w:t>p</w:t>
+      </w:r>
+      <w:r>
+        <w:rPr>
+          <w:lang w:val="da-DK"/>
+        </w:rPr>
+        <w:t xml:space="preserve"> </w:t>
+      </w:r>
+      <w:proofErr w:type="spellStart"/>
+      <w:r>
+        <w:rPr>
+          <w:lang w:val="da-DK"/>
+        </w:rPr>
+        <w:t>endif</w:t>
+      </w:r>
+      <w:proofErr w:type="spellEnd"/>
+      <w:r>
+        <w:rPr>
+          <w:lang w:val="da-DK"/>
+        </w:rPr>
+        <w:t xml:space="preserve"> %}</w:t>
+      </w:r>
+    </w:p>
+    <w:p>
+      <w:pPr>
+        <w:ind w:left="360"/>
+        <w:rPr>
+          <w:lang w:val="en-GB"/>
+        </w:rPr>
+      </w:pPr>
+      <w:r>
+        <w:rPr>
+          <w:lang w:val="en-GB"/>
+        </w:rPr>
+        <w:t>{%p if choice == ‘</w:t>
+      </w:r>
+      <w:r>
+        <w:rPr>
+          <w:bCs/>
+        </w:rPr>
+        <w:t xml:space="preserve">Other’ </w:t>
+      </w:r>
+      <w:r>
+        <w:rPr>
+          <w:lang w:val="en-GB"/>
+        </w:rPr>
+        <w:t>and chosen %}</w:t>
+      </w:r>
+    </w:p>
+    <w:p>
+      <w:pPr>
+        <w:ind w:left="360" w:firstLine="360"/>
+        <w:rPr>
+          <w:bCs/>
+        </w:rPr>
+      </w:pPr>
+      <w:r>
         <w:t xml:space="preserve">{{ </w:t>
       </w:r>
       <w:r>
-        <w:t>fix_punctuation(</w:t>
-      </w:r>
-      <w:r>
-        <w:rPr>
-          <w:bCs/>
-        </w:rPr>
-        <w:t>showifdef(</w:t>
-      </w:r>
-      <w:r>
-        <w:rPr>
-          <w:bCs/>
-        </w:rPr>
-        <w:t>‘</w:t>
-      </w:r>
+        <w:t>capitalize(</w:t>
+      </w:r>
+      <w:proofErr w:type="spellStart"/>
+      <w:r>
+        <w:t>fix_punctuation</w:t>
+      </w:r>
+      <w:proofErr w:type="spellEnd"/>
+      <w:r>
+        <w:t>(</w:t>
+      </w:r>
+      <w:proofErr w:type="spellStart"/>
       <w:r>
         <w:rPr>
           <w:bCs/>
         </w:rPr>
         <w:t>other_legal_issues</w:t>
       </w:r>
-      <w:r>
-        <w:rPr>
-          <w:bCs/>
-        </w:rPr>
-        <w:t>’</w:t>
-      </w:r>
+      <w:proofErr w:type="spellEnd"/>
       <w:r>
         <w:rPr>
           <w:bCs/>
@@ -556,9 +829,6 @@
         <w:t>)</w:t>
       </w:r>
       <w:r>
-        <w:rPr>
-          <w:bCs/>
-        </w:rPr>
         <w:t>)</w:t>
       </w:r>
       <w:r>
@@ -566,6 +836,48 @@
           <w:bCs/>
         </w:rPr>
         <w:t xml:space="preserve"> }}</w:t>
+      </w:r>
+    </w:p>
+    <w:p>
+      <w:pPr>
+        <w:ind w:left="360"/>
+        <w:rPr>
+          <w:lang w:val="en-GB"/>
+        </w:rPr>
+      </w:pPr>
+      <w:r>
+        <w:rPr>
+          <w:lang w:val="en-GB"/>
+        </w:rPr>
+        <w:t>{%p endif %}</w:t>
+      </w:r>
+    </w:p>
+    <w:p>
+      <w:pPr>
+        <w:ind w:left="360"/>
+        <w:rPr>
+          <w:lang w:val="da-DK"/>
+        </w:rPr>
+      </w:pPr>
+      <w:r>
+        <w:rPr>
+          <w:lang w:val="da-DK"/>
+        </w:rPr>
+        <w:t xml:space="preserve">{%p </w:t>
+      </w:r>
+      <w:proofErr w:type="spellStart"/>
+      <w:r>
+        <w:rPr>
+          <w:lang w:val="da-DK"/>
+        </w:rPr>
+        <w:t>endfor</w:t>
+      </w:r>
+      <w:proofErr w:type="spellEnd"/>
+      <w:r>
+        <w:rPr>
+          <w:lang w:val="da-DK"/>
+        </w:rPr>
+        <w:t xml:space="preserve"> %}</w:t>
       </w:r>
     </w:p>
     <w:p>
@@ -595,8 +907,17 @@
         <w:t xml:space="preserve">{{ </w:t>
       </w:r>
       <w:r>
-        <w:t>fix_punctuation(</w:t>
-      </w:r>
+        <w:t>capitalize(</w:t>
+      </w:r>
+      <w:proofErr w:type="spellStart"/>
+      <w:r>
+        <w:t>fix_punctuation</w:t>
+      </w:r>
+      <w:proofErr w:type="spellEnd"/>
+      <w:r>
+        <w:t>(</w:t>
+      </w:r>
+      <w:proofErr w:type="spellStart"/>
       <w:r>
         <w:t>rel</w:t>
       </w:r>
@@ -605,6 +926,10 @@
       </w:r>
       <w:r>
         <w:t>f_sought</w:t>
+      </w:r>
+      <w:proofErr w:type="spellEnd"/>
+      <w:r>
+        <w:t>)</w:t>
       </w:r>
       <w:r>
         <w:t>)</w:t>
@@ -623,6 +948,7 @@
         </w:numPr>
       </w:pPr>
       <w:r>
+        <w:lastRenderedPageBreak/>
         <w:t>I have attached a copy of the judgment, my notice of appeal, the Housing Court’s order denying my motion for a stay</w:t>
       </w:r>
       <w:r>
@@ -637,9 +963,11 @@
       <w:r>
         <w:t xml:space="preserve">{%p if </w:t>
       </w:r>
+      <w:proofErr w:type="spellStart"/>
       <w:r>
         <w:t>i</w:t>
       </w:r>
+      <w:proofErr w:type="spellEnd"/>
       <w:r>
         <w:t xml:space="preserve"> == "final" %}</w:t>
       </w:r>
@@ -676,7 +1004,21 @@
         <w:rPr>
           <w:bCs/>
         </w:rPr>
-        <w:t>{{ format_date(today()) }}</w:t>
+        <w:t xml:space="preserve">{{ </w:t>
+      </w:r>
+      <w:proofErr w:type="spellStart"/>
+      <w:r>
+        <w:rPr>
+          <w:bCs/>
+        </w:rPr>
+        <w:t>format_date</w:t>
+      </w:r>
+      <w:proofErr w:type="spellEnd"/>
+      <w:r>
+        <w:rPr>
+          <w:bCs/>
+        </w:rPr>
+        <w:t>(today()) }}</w:t>
       </w:r>
     </w:p>
     <w:p/>
@@ -690,7 +1032,6 @@
         <w:rPr>
           <w:bCs/>
         </w:rPr>
-        <w:lastRenderedPageBreak/>
         <w:t xml:space="preserve">{{ </w:t>
       </w:r>
       <w:r>
@@ -722,20 +1063,48 @@
         <w:rPr>
           <w:bCs/>
         </w:rPr>
-        <w:t>{{ users[0].address.block() }}</w:t>
-      </w:r>
-    </w:p>
-    <w:p>
-      <w:pPr>
-        <w:rPr>
-          <w:bCs/>
-        </w:rPr>
-      </w:pPr>
-      <w:r>
-        <w:rPr>
-          <w:bCs/>
-        </w:rPr>
-        <w:t>{{ users[0].phone_numbers() }}</w:t>
+        <w:t>{{ users[0].</w:t>
+      </w:r>
+      <w:proofErr w:type="spellStart"/>
+      <w:r>
+        <w:rPr>
+          <w:bCs/>
+        </w:rPr>
+        <w:t>address.block</w:t>
+      </w:r>
+      <w:proofErr w:type="spellEnd"/>
+      <w:r>
+        <w:rPr>
+          <w:bCs/>
+        </w:rPr>
+        <w:t>() }}</w:t>
+      </w:r>
+    </w:p>
+    <w:p>
+      <w:pPr>
+        <w:rPr>
+          <w:bCs/>
+        </w:rPr>
+      </w:pPr>
+      <w:r>
+        <w:rPr>
+          <w:bCs/>
+        </w:rPr>
+        <w:t>{{ users[0].</w:t>
+      </w:r>
+      <w:proofErr w:type="spellStart"/>
+      <w:r>
+        <w:rPr>
+          <w:bCs/>
+        </w:rPr>
+        <w:t>phone_numbers</w:t>
+      </w:r>
+      <w:proofErr w:type="spellEnd"/>
+      <w:r>
+        <w:rPr>
+          <w:bCs/>
+        </w:rPr>
+        <w:t>() }}</w:t>
       </w:r>
     </w:p>
     <w:p>
@@ -750,11 +1119,19 @@
         </w:rPr>
         <w:t xml:space="preserve">{{ </w:t>
       </w:r>
-      <w:r>
-        <w:rPr>
-          <w:bCs/>
-        </w:rPr>
-        <w:t>showifdef('users[0].email')</w:t>
+      <w:proofErr w:type="spellStart"/>
+      <w:r>
+        <w:rPr>
+          <w:bCs/>
+        </w:rPr>
+        <w:t>showifdef</w:t>
+      </w:r>
+      <w:proofErr w:type="spellEnd"/>
+      <w:r>
+        <w:rPr>
+          <w:bCs/>
+        </w:rPr>
+        <w:t>('users[0].email')</w:t>
       </w:r>
       <w:r>
         <w:rPr>
@@ -821,9 +1198,11 @@
       <w:r>
         <w:t xml:space="preserve"> {{ </w:t>
       </w:r>
+      <w:proofErr w:type="spellStart"/>
       <w:r>
         <w:t>method_of_service</w:t>
       </w:r>
+      <w:proofErr w:type="spellEnd"/>
       <w:r>
         <w:t xml:space="preserve"> }}</w:t>
       </w:r>
@@ -836,8 +1215,13 @@
       <w:r>
         <w:t xml:space="preserve">{{ </w:t>
       </w:r>
-      <w:r>
-        <w:t xml:space="preserve">parties_to_be_served </w:t>
+      <w:proofErr w:type="spellStart"/>
+      <w:r>
+        <w:t>parties_to_be_served</w:t>
+      </w:r>
+      <w:proofErr w:type="spellEnd"/>
+      <w:r>
+        <w:t xml:space="preserve"> </w:t>
       </w:r>
       <w:r>
         <w:t>}}</w:t>
@@ -869,9 +1253,11 @@
       <w:r>
         <w:t xml:space="preserve">{{ </w:t>
       </w:r>
+      <w:proofErr w:type="spellStart"/>
       <w:r>
         <w:t>service_date</w:t>
       </w:r>
+      <w:proofErr w:type="spellEnd"/>
       <w:r>
         <w:t xml:space="preserve"> }}</w:t>
       </w:r>
@@ -903,9 +1289,11 @@
       <w:r>
         <w:t xml:space="preserve">{%p if </w:t>
       </w:r>
+      <w:proofErr w:type="spellStart"/>
       <w:r>
         <w:t>i</w:t>
       </w:r>
+      <w:proofErr w:type="spellEnd"/>
       <w:r>
         <w:t xml:space="preserve"> == "final" %}</w:t>
       </w:r>
@@ -942,7 +1330,21 @@
         <w:rPr>
           <w:bCs/>
         </w:rPr>
-        <w:t>{{ format_date(today()) }}</w:t>
+        <w:t xml:space="preserve">{{ </w:t>
+      </w:r>
+      <w:proofErr w:type="spellStart"/>
+      <w:r>
+        <w:rPr>
+          <w:bCs/>
+        </w:rPr>
+        <w:t>format_date</w:t>
+      </w:r>
+      <w:proofErr w:type="spellEnd"/>
+      <w:r>
+        <w:rPr>
+          <w:bCs/>
+        </w:rPr>
+        <w:t>(today()) }}</w:t>
       </w:r>
       <w:r>
         <w:br w:type="page"/>
@@ -983,12 +1385,14 @@
         </w:rPr>
         <w:t xml:space="preserve">{{ </w:t>
       </w:r>
+      <w:proofErr w:type="spellStart"/>
       <w:r>
         <w:rPr>
           <w:bCs/>
         </w:rPr>
         <w:t>trial_court</w:t>
       </w:r>
+      <w:proofErr w:type="spellEnd"/>
       <w:r>
         <w:rPr>
           <w:bCs/>
@@ -1002,29 +1406,50 @@
         <w:rPr>
           <w:bCs/>
         </w:rPr>
-        <w:t>{{ trial_court_docket_number }}</w:t>
-      </w:r>
-    </w:p>
-    <w:p>
-      <w:pPr>
-        <w:jc w:val="center"/>
-      </w:pPr>
-      <w:r>
-        <w:t xml:space="preserve">{% if not is_first_document %} APPEALS COURT DOCKET NO. {{ </w:t>
-      </w:r>
+        <w:t xml:space="preserve">{{ </w:t>
+      </w:r>
+      <w:proofErr w:type="spellStart"/>
+      <w:r>
+        <w:rPr>
+          <w:bCs/>
+        </w:rPr>
+        <w:t>trial_court_docket_number</w:t>
+      </w:r>
+      <w:proofErr w:type="spellEnd"/>
+      <w:r>
+        <w:rPr>
+          <w:bCs/>
+        </w:rPr>
+        <w:t xml:space="preserve"> }}</w:t>
+      </w:r>
+    </w:p>
+    <w:p>
+      <w:pPr>
+        <w:jc w:val="center"/>
+      </w:pPr>
+      <w:r>
+        <w:t xml:space="preserve">{% if not </w:t>
+      </w:r>
+      <w:proofErr w:type="spellStart"/>
+      <w:r>
+        <w:t>is_first_document</w:t>
+      </w:r>
+      <w:proofErr w:type="spellEnd"/>
+      <w:r>
+        <w:t xml:space="preserve"> %} APPEALS COURT DOCKET NO. {{ </w:t>
+      </w:r>
+      <w:proofErr w:type="spellStart"/>
       <w:r>
         <w:t>appeals_court_docket_number</w:t>
       </w:r>
+      <w:proofErr w:type="spellEnd"/>
       <w:r>
         <w:t xml:space="preserve"> }} {% endif %}</w:t>
       </w:r>
     </w:p>
     <w:p/>
-    <w:p/>
-    <w:p/>
-    <w:p>
-      <w:pPr>
-        <w:jc w:val="center"/>
+    <w:p>
+      <w:pPr>
         <w:rPr>
           <w:b/>
         </w:rPr>
@@ -1046,10 +1471,22 @@
         <w:t>{{</w:t>
       </w:r>
       <w:r>
-        <w:t xml:space="preserve"> plaintiff</w:t>
-      </w:r>
-      <w:r>
-        <w:t xml:space="preserve">s </w:t>
+        <w:t xml:space="preserve"> </w:t>
+      </w:r>
+      <w:r>
+        <w:t>capitalize(</w:t>
+      </w:r>
+      <w:r>
+        <w:t>plaintiff</w:t>
+      </w:r>
+      <w:r>
+        <w:t>s</w:t>
+      </w:r>
+      <w:r>
+        <w:t>)</w:t>
+      </w:r>
+      <w:r>
+        <w:t xml:space="preserve"> </w:t>
       </w:r>
       <w:r>
         <w:t>}}</w:t>
@@ -1097,10 +1534,16 @@
         <w:t xml:space="preserve">{{ </w:t>
       </w:r>
       <w:r>
+        <w:t>capitalize(</w:t>
+      </w:r>
+      <w:r>
         <w:t>defendant</w:t>
       </w:r>
       <w:r>
         <w:t>s</w:t>
+      </w:r>
+      <w:r>
+        <w:t>)</w:t>
       </w:r>
       <w:r>
         <w:t xml:space="preserve"> }}</w:t>
@@ -1163,10 +1606,23 @@
         <w:t xml:space="preserve">{{ </w:t>
       </w:r>
       <w:r>
-        <w:t>fix_punctuation(</w:t>
-      </w:r>
+        <w:t>capitalize(</w:t>
+      </w:r>
+      <w:proofErr w:type="spellStart"/>
+      <w:r>
+        <w:t>fix_punctuation</w:t>
+      </w:r>
+      <w:proofErr w:type="spellEnd"/>
+      <w:r>
+        <w:t>(</w:t>
+      </w:r>
+      <w:proofErr w:type="spellStart"/>
       <w:r>
         <w:t>procedural_history</w:t>
+      </w:r>
+      <w:proofErr w:type="spellEnd"/>
+      <w:r>
+        <w:t>)</w:t>
       </w:r>
       <w:r>
         <w:t>)</w:t>
@@ -1204,13 +1660,29 @@
         <w:t xml:space="preserve">{{ </w:t>
       </w:r>
       <w:r>
-        <w:t>fix_punctuation(</w:t>
-      </w:r>
+        <w:t>capitalize(</w:t>
+      </w:r>
+      <w:proofErr w:type="spellStart"/>
+      <w:r>
+        <w:t>fix_punctuation</w:t>
+      </w:r>
+      <w:proofErr w:type="spellEnd"/>
+      <w:r>
+        <w:t>(</w:t>
+      </w:r>
+      <w:proofErr w:type="spellStart"/>
       <w:r>
         <w:rPr>
           <w:bCs/>
         </w:rPr>
         <w:t>statement_of_facts</w:t>
+      </w:r>
+      <w:proofErr w:type="spellEnd"/>
+      <w:r>
+        <w:rPr>
+          <w:bCs/>
+        </w:rPr>
+        <w:t>)</w:t>
       </w:r>
       <w:r>
         <w:rPr>
@@ -1269,13 +1741,29 @@
         <w:t xml:space="preserve">{{ </w:t>
       </w:r>
       <w:r>
-        <w:t>fix_punctuation(</w:t>
-      </w:r>
+        <w:t>capitalize(</w:t>
+      </w:r>
+      <w:proofErr w:type="spellStart"/>
+      <w:r>
+        <w:t>fix_punctuation</w:t>
+      </w:r>
+      <w:proofErr w:type="spellEnd"/>
+      <w:r>
+        <w:t>(</w:t>
+      </w:r>
+      <w:proofErr w:type="spellStart"/>
       <w:r>
         <w:rPr>
           <w:bCs/>
         </w:rPr>
         <w:t>likelihood_of_success</w:t>
+      </w:r>
+      <w:proofErr w:type="spellEnd"/>
+      <w:r>
+        <w:rPr>
+          <w:bCs/>
+        </w:rPr>
+        <w:t>)</w:t>
       </w:r>
       <w:r>
         <w:rPr>
@@ -1346,19 +1834,29 @@
         <w:t xml:space="preserve">{{ </w:t>
       </w:r>
       <w:r>
-        <w:t>fix_punctuation(</w:t>
-      </w:r>
-      <w:r>
-        <w:rPr>
-          <w:bCs/>
-        </w:rPr>
-        <w:t>defendant_</w:t>
-      </w:r>
-      <w:r>
-        <w:rPr>
-          <w:bCs/>
-        </w:rPr>
-        <w:t>harm</w:t>
+        <w:t>capitalize(</w:t>
+      </w:r>
+      <w:proofErr w:type="spellStart"/>
+      <w:r>
+        <w:t>fix_punctuation</w:t>
+      </w:r>
+      <w:proofErr w:type="spellEnd"/>
+      <w:r>
+        <w:t>(</w:t>
+      </w:r>
+      <w:proofErr w:type="spellStart"/>
+      <w:r>
+        <w:rPr>
+          <w:bCs/>
+        </w:rPr>
+        <w:t>plaintiff_harm</w:t>
+      </w:r>
+      <w:proofErr w:type="spellEnd"/>
+      <w:r>
+        <w:rPr>
+          <w:bCs/>
+        </w:rPr>
+        <w:t>)</w:t>
       </w:r>
       <w:r>
         <w:rPr>
@@ -1386,10 +1884,10 @@
         <w:t xml:space="preserve">Harm to the </w:t>
       </w:r>
       <w:r>
-        <w:t>Plaintiff</w:t>
-      </w:r>
-      <w:r>
-        <w:t xml:space="preserve"> if stay is granted:</w:t>
+        <w:t xml:space="preserve">other party </w:t>
+      </w:r>
+      <w:r>
+        <w:t>if stay is granted:</w:t>
       </w:r>
     </w:p>
     <w:p>
@@ -1405,25 +1903,29 @@
         <w:t xml:space="preserve">{{ </w:t>
       </w:r>
       <w:r>
-        <w:t>fix_punctuation(</w:t>
-      </w:r>
-      <w:r>
-        <w:rPr>
-          <w:bCs/>
-        </w:rPr>
-        <w:t>plaintiff</w:t>
-      </w:r>
-      <w:r>
-        <w:rPr>
-          <w:bCs/>
-        </w:rPr>
-        <w:t>_</w:t>
-      </w:r>
-      <w:r>
-        <w:rPr>
-          <w:bCs/>
-        </w:rPr>
-        <w:t>harm</w:t>
+        <w:t>capitalize(</w:t>
+      </w:r>
+      <w:proofErr w:type="spellStart"/>
+      <w:r>
+        <w:t>fix_punctuation</w:t>
+      </w:r>
+      <w:proofErr w:type="spellEnd"/>
+      <w:r>
+        <w:t>(</w:t>
+      </w:r>
+      <w:proofErr w:type="spellStart"/>
+      <w:r>
+        <w:rPr>
+          <w:bCs/>
+        </w:rPr>
+        <w:t>defendant_harm</w:t>
+      </w:r>
+      <w:proofErr w:type="spellEnd"/>
+      <w:r>
+        <w:rPr>
+          <w:bCs/>
+        </w:rPr>
+        <w:t>)</w:t>
       </w:r>
       <w:r>
         <w:rPr>
@@ -1456,16 +1958,43 @@
         <w:rPr>
           <w:rFonts w:cs="Times New Roman (Body CS)"/>
         </w:rPr>
-        <w:t>{% if public_interest_harm_yesno %}</w:t>
+        <w:t xml:space="preserve">{% if </w:t>
+      </w:r>
+      <w:proofErr w:type="spellStart"/>
+      <w:r>
+        <w:rPr>
+          <w:rFonts w:cs="Times New Roman (Body CS)"/>
+        </w:rPr>
+        <w:t>public_interest_harm_yesno</w:t>
+      </w:r>
+      <w:proofErr w:type="spellEnd"/>
+      <w:r>
+        <w:rPr>
+          <w:rFonts w:cs="Times New Roman (Body CS)"/>
+        </w:rPr>
+        <w:t xml:space="preserve"> %}</w:t>
       </w:r>
       <w:r>
         <w:t xml:space="preserve">{{ </w:t>
       </w:r>
       <w:r>
-        <w:t>fix_punctuation(</w:t>
-      </w:r>
+        <w:t>capitalize(</w:t>
+      </w:r>
+      <w:proofErr w:type="spellStart"/>
+      <w:r>
+        <w:t>fix_punctuation</w:t>
+      </w:r>
+      <w:proofErr w:type="spellEnd"/>
+      <w:r>
+        <w:t>(</w:t>
+      </w:r>
+      <w:proofErr w:type="spellStart"/>
       <w:r>
         <w:t>public_interest_harm</w:t>
+      </w:r>
+      <w:proofErr w:type="spellEnd"/>
+      <w:r>
+        <w:t>)</w:t>
       </w:r>
       <w:r>
         <w:t>)</w:t>
@@ -1534,15 +2063,28 @@
         <w:t xml:space="preserve">{{ </w:t>
       </w:r>
       <w:r>
-        <w:t>fix_punctuation(</w:t>
-      </w:r>
+        <w:t>capitalize(</w:t>
+      </w:r>
+      <w:proofErr w:type="spellStart"/>
+      <w:r>
+        <w:t>fix_punctuation</w:t>
+      </w:r>
+      <w:proofErr w:type="spellEnd"/>
+      <w:r>
+        <w:t>(</w:t>
+      </w:r>
+      <w:proofErr w:type="spellStart"/>
       <w:r>
         <w:t>argument_summary</w:t>
       </w:r>
+      <w:proofErr w:type="spellEnd"/>
       <w:r>
         <w:t>)</w:t>
       </w:r>
       <w:r>
+        <w:t>)</w:t>
+      </w:r>
+      <w:r>
         <w:t xml:space="preserve"> }}</w:t>
       </w:r>
     </w:p>
@@ -1551,42 +2093,58 @@
       <w:r>
         <w:t xml:space="preserve">{%p if </w:t>
       </w:r>
+      <w:proofErr w:type="spellStart"/>
       <w:r>
         <w:t>i</w:t>
       </w:r>
+      <w:proofErr w:type="spellEnd"/>
       <w:r>
         <w:t xml:space="preserve"> == "final" %}</w:t>
       </w:r>
     </w:p>
     <w:p>
       <w:r>
+        <w:t>{{ user</w:t>
+      </w:r>
+      <w:r>
+        <w:t>s</w:t>
+      </w:r>
+      <w:r>
+        <w:rPr>
+          <w:bCs/>
+        </w:rPr>
+        <w:t>[0].</w:t>
+      </w:r>
+      <w:r>
+        <w:t>signature }}</w:t>
+      </w:r>
+    </w:p>
+    <w:p>
+      <w:r>
+        <w:t>{%p endif %}</w:t>
+      </w:r>
+    </w:p>
+    <w:p>
+      <w:r>
+        <w:rPr>
+          <w:bCs/>
+        </w:rPr>
         <w:lastRenderedPageBreak/>
-        <w:t>{{ user</w:t>
-      </w:r>
-      <w:r>
-        <w:t>s</w:t>
-      </w:r>
-      <w:r>
-        <w:rPr>
-          <w:bCs/>
-        </w:rPr>
-        <w:t>[0].</w:t>
-      </w:r>
-      <w:r>
-        <w:t>signature }}</w:t>
-      </w:r>
-    </w:p>
-    <w:p>
-      <w:r>
-        <w:t>{%p endif %}</w:t>
-      </w:r>
-    </w:p>
-    <w:p>
-      <w:r>
-        <w:rPr>
-          <w:bCs/>
-        </w:rPr>
-        <w:t>{{ format_date(today()) }}</w:t>
+        <w:t xml:space="preserve">{{ </w:t>
+      </w:r>
+      <w:proofErr w:type="spellStart"/>
+      <w:r>
+        <w:rPr>
+          <w:bCs/>
+        </w:rPr>
+        <w:t>format_date</w:t>
+      </w:r>
+      <w:proofErr w:type="spellEnd"/>
+      <w:r>
+        <w:rPr>
+          <w:bCs/>
+        </w:rPr>
+        <w:t>(today()) }}</w:t>
       </w:r>
       <w:r>
         <w:br w:type="page"/>
@@ -1604,7 +2162,23 @@
           <w:szCs w:val="20"/>
         </w:rPr>
         <w:lastRenderedPageBreak/>
-        <w:t>{%p if has_evidence %}</w:t>
+        <w:t xml:space="preserve">{%p if </w:t>
+      </w:r>
+      <w:proofErr w:type="spellStart"/>
+      <w:r>
+        <w:rPr>
+          <w:sz w:val="20"/>
+          <w:szCs w:val="20"/>
+        </w:rPr>
+        <w:t>has_evidence</w:t>
+      </w:r>
+      <w:proofErr w:type="spellEnd"/>
+      <w:r>
+        <w:rPr>
+          <w:sz w:val="20"/>
+          <w:szCs w:val="20"/>
+        </w:rPr>
+        <w:t xml:space="preserve"> %}</w:t>
       </w:r>
     </w:p>
     <w:p>
@@ -1637,12 +2211,14 @@
         </w:rPr>
         <w:t xml:space="preserve">{{ </w:t>
       </w:r>
+      <w:proofErr w:type="spellStart"/>
       <w:r>
         <w:rPr>
           <w:bCs/>
         </w:rPr>
         <w:t>trial_court</w:t>
       </w:r>
+      <w:proofErr w:type="spellEnd"/>
       <w:r>
         <w:rPr>
           <w:bCs/>
@@ -1656,26 +2232,52 @@
         <w:rPr>
           <w:bCs/>
         </w:rPr>
-        <w:t>{{ trial_court_docket_number }}</w:t>
-      </w:r>
-    </w:p>
-    <w:p>
-      <w:pPr>
-        <w:jc w:val="center"/>
-      </w:pPr>
-      <w:r>
-        <w:t xml:space="preserve">{% if not is_first_document %} APPEALS COURT DOCKET NO. {{ </w:t>
-      </w:r>
+        <w:t xml:space="preserve">{{ </w:t>
+      </w:r>
+      <w:proofErr w:type="spellStart"/>
+      <w:r>
+        <w:rPr>
+          <w:bCs/>
+        </w:rPr>
+        <w:t>trial_court_docket_number</w:t>
+      </w:r>
+      <w:proofErr w:type="spellEnd"/>
+      <w:r>
+        <w:rPr>
+          <w:bCs/>
+        </w:rPr>
+        <w:t xml:space="preserve"> }}</w:t>
+      </w:r>
+    </w:p>
+    <w:p>
+      <w:pPr>
+        <w:jc w:val="center"/>
+      </w:pPr>
+      <w:r>
+        <w:t xml:space="preserve">{% if not </w:t>
+      </w:r>
+      <w:proofErr w:type="spellStart"/>
+      <w:r>
+        <w:t>is_first_document</w:t>
+      </w:r>
+      <w:proofErr w:type="spellEnd"/>
+      <w:r>
+        <w:t xml:space="preserve"> %} APPEALS COURT DOCKET NO. {{ </w:t>
+      </w:r>
+      <w:proofErr w:type="spellStart"/>
       <w:r>
         <w:t>appeals_court_docket_number</w:t>
       </w:r>
+      <w:proofErr w:type="spellEnd"/>
       <w:r>
         <w:t xml:space="preserve"> }} {% endif %}</w:t>
       </w:r>
     </w:p>
-    <w:p/>
-    <w:p/>
-    <w:p/>
+    <w:p>
+      <w:pPr>
+        <w:jc w:val="center"/>
+      </w:pPr>
+    </w:p>
     <w:p>
       <w:pPr>
         <w:jc w:val="center"/>
@@ -1700,10 +2302,22 @@
         <w:t>{{</w:t>
       </w:r>
       <w:r>
-        <w:t xml:space="preserve"> plaintiff</w:t>
-      </w:r>
-      <w:r>
-        <w:t xml:space="preserve">s </w:t>
+        <w:t xml:space="preserve"> </w:t>
+      </w:r>
+      <w:r>
+        <w:t>capitalize(</w:t>
+      </w:r>
+      <w:r>
+        <w:t>plaintiff</w:t>
+      </w:r>
+      <w:r>
+        <w:t>s</w:t>
+      </w:r>
+      <w:r>
+        <w:t>)</w:t>
+      </w:r>
+      <w:r>
+        <w:t xml:space="preserve"> </w:t>
       </w:r>
       <w:r>
         <w:t>}}</w:t>
@@ -1751,10 +2365,16 @@
         <w:t xml:space="preserve">{{ </w:t>
       </w:r>
       <w:r>
+        <w:t>capitalize(</w:t>
+      </w:r>
+      <w:r>
         <w:t>defendant</w:t>
       </w:r>
       <w:r>
         <w:t>s</w:t>
+      </w:r>
+      <w:r>
+        <w:t>)</w:t>
       </w:r>
       <w:r>
         <w:t xml:space="preserve"> }}</w:t>
@@ -1825,6 +2445,7 @@
         </w:rPr>
         <w:t xml:space="preserve">{%p if </w:t>
       </w:r>
+      <w:proofErr w:type="spellStart"/>
       <w:r>
         <w:rPr>
           <w:sz w:val="20"/>
@@ -1832,6 +2453,7 @@
         </w:rPr>
         <w:t>has_evidence</w:t>
       </w:r>
+      <w:proofErr w:type="spellEnd"/>
       <w:r>
         <w:rPr>
           <w:sz w:val="20"/>
@@ -1893,7 +2515,23 @@
           <w:sz w:val="20"/>
           <w:szCs w:val="20"/>
         </w:rPr>
-        <w:t>{{ exhibit.filename }}</w:t>
+        <w:t xml:space="preserve">{{ </w:t>
+      </w:r>
+      <w:proofErr w:type="spellStart"/>
+      <w:r>
+        <w:rPr>
+          <w:sz w:val="20"/>
+          <w:szCs w:val="20"/>
+        </w:rPr>
+        <w:t>exhibit.filename</w:t>
+      </w:r>
+      <w:proofErr w:type="spellEnd"/>
+      <w:r>
+        <w:rPr>
+          <w:sz w:val="20"/>
+          <w:szCs w:val="20"/>
+        </w:rPr>
+        <w:t xml:space="preserve"> }}</w:t>
       </w:r>
     </w:p>
     <w:p>
@@ -1917,8 +2555,9 @@
           <w:szCs w:val="20"/>
           <w:lang w:val="en-GB"/>
         </w:rPr>
-        <w:t>{%p end</w:t>
-      </w:r>
+        <w:t xml:space="preserve">{%p </w:t>
+      </w:r>
+      <w:proofErr w:type="spellStart"/>
       <w:r>
         <w:rPr>
           <w:bCs/>
@@ -1927,8 +2566,19 @@
           <w:szCs w:val="20"/>
           <w:lang w:val="en-GB"/>
         </w:rPr>
+        <w:t>end</w:t>
+      </w:r>
+      <w:r>
+        <w:rPr>
+          <w:bCs/>
+          <w:iCs/>
+          <w:sz w:val="20"/>
+          <w:szCs w:val="20"/>
+          <w:lang w:val="en-GB"/>
+        </w:rPr>
         <w:t>for</w:t>
       </w:r>
+      <w:proofErr w:type="spellEnd"/>
       <w:r>
         <w:rPr>
           <w:bCs/>

</xml_diff>

<commit_message>
Ready for test server
</commit_message>
<xml_diff>
--- a/docassemble/MotionToStayGeneral/data/templates/Motion_To_Stay_General.docx
+++ b/docassemble/MotionToStayGeneral/data/templates/Motion_To_Stay_General.docx
@@ -940,27 +940,8 @@
     </w:p>
     <w:p/>
     <w:p>
-      <w:pPr>
-        <w:pStyle w:val="ListParagraph"/>
-        <w:numPr>
-          <w:ilvl w:val="0"/>
-          <w:numId w:val="6"/>
-        </w:numPr>
-      </w:pPr>
       <w:r>
         <w:lastRenderedPageBreak/>
-        <w:t>I have attached a copy of the judgment, my notice of appeal, the Housing Court’s order denying my motion for a stay</w:t>
-      </w:r>
-      <w:r>
-        <w:t>, and the 48-hour notice, if received</w:t>
-      </w:r>
-      <w:r>
-        <w:t>.</w:t>
-      </w:r>
-    </w:p>
-    <w:p/>
-    <w:p>
-      <w:r>
         <w:t xml:space="preserve">{%p if </w:t>
       </w:r>
       <w:proofErr w:type="spellStart"/>
@@ -1849,7 +1830,7 @@
         <w:rPr>
           <w:bCs/>
         </w:rPr>
-        <w:t>plaintiff_harm</w:t>
+        <w:t>user_harm</w:t>
       </w:r>
       <w:proofErr w:type="spellEnd"/>
       <w:r>
@@ -1918,7 +1899,7 @@
         <w:rPr>
           <w:bCs/>
         </w:rPr>
-        <w:t>defendant_harm</w:t>
+        <w:t>other_party_harm</w:t>
       </w:r>
       <w:proofErr w:type="spellEnd"/>
       <w:r>

</xml_diff>

<commit_message>
Some stuff was on AL and some was not; consolidate and migrate appropriate code; tested send to court
</commit_message>
<xml_diff>
--- a/docassemble/MotionToStayGeneral/data/templates/Motion_To_Stay_General.docx
+++ b/docassemble/MotionToStayGeneral/data/templates/Motion_To_Stay_General.docx
@@ -1,6 +1,6 @@
 
 <file path=word/document.xml><?xml version="1.0" encoding="utf-8"?>
-<w:document xmlns:wpc="http://schemas.microsoft.com/office/word/2010/wordprocessingCanvas" xmlns:cx="http://schemas.microsoft.com/office/drawing/2014/chartex" xmlns:cx1="http://schemas.microsoft.com/office/drawing/2015/9/8/chartex" xmlns:cx2="http://schemas.microsoft.com/office/drawing/2015/10/21/chartex" xmlns:cx3="http://schemas.microsoft.com/office/drawing/2016/5/9/chartex" xmlns:cx4="http://schemas.microsoft.com/office/drawing/2016/5/10/chartex" xmlns:cx5="http://schemas.microsoft.com/office/drawing/2016/5/11/chartex" xmlns:cx6="http://schemas.microsoft.com/office/drawing/2016/5/12/chartex" xmlns:cx7="http://schemas.microsoft.com/office/drawing/2016/5/13/chartex" xmlns:cx8="http://schemas.microsoft.com/office/drawing/2016/5/14/chartex" xmlns:mc="http://schemas.openxmlformats.org/markup-compatibility/2006" xmlns:aink="http://schemas.microsoft.com/office/drawing/2016/ink" xmlns:am3d="http://schemas.microsoft.com/office/drawing/2017/model3d" xmlns:o="urn:schemas-microsoft-com:office:office" xmlns:r="http://schemas.openxmlformats.org/officeDocument/2006/relationships" xmlns:m="http://schemas.openxmlformats.org/officeDocument/2006/math" xmlns:v="urn:schemas-microsoft-com:vml" xmlns:wp14="http://schemas.microsoft.com/office/word/2010/wordprocessingDrawing" xmlns:wp="http://schemas.openxmlformats.org/drawingml/2006/wordprocessingDrawing" xmlns:w10="urn:schemas-microsoft-com:office:word" xmlns:w="http://schemas.openxmlformats.org/wordprocessingml/2006/main" xmlns:w14="http://schemas.microsoft.com/office/word/2010/wordml" xmlns:w15="http://schemas.microsoft.com/office/word/2012/wordml" xmlns:w16cex="http://schemas.microsoft.com/office/word/2018/wordml/cex" xmlns:w16cid="http://schemas.microsoft.com/office/word/2016/wordml/cid" xmlns:w16="http://schemas.microsoft.com/office/word/2018/wordml" xmlns:w16se="http://schemas.microsoft.com/office/word/2015/wordml/symex" xmlns:wpg="http://schemas.microsoft.com/office/word/2010/wordprocessingGroup" xmlns:wpi="http://schemas.microsoft.com/office/word/2010/wordprocessingInk" xmlns:wne="http://schemas.microsoft.com/office/word/2006/wordml" xmlns:wps="http://schemas.microsoft.com/office/word/2010/wordprocessingShape" mc:Ignorable="w14 w15 w16se w16cid w16 w16cex wp14">
+<w:document xmlns:wpc="http://schemas.microsoft.com/office/word/2010/wordprocessingCanvas" xmlns:cx="http://schemas.microsoft.com/office/drawing/2014/chartex" xmlns:cx1="http://schemas.microsoft.com/office/drawing/2015/9/8/chartex" xmlns:mc="http://schemas.openxmlformats.org/markup-compatibility/2006" xmlns:o="urn:schemas-microsoft-com:office:office" xmlns:r="http://schemas.openxmlformats.org/officeDocument/2006/relationships" xmlns:m="http://schemas.openxmlformats.org/officeDocument/2006/math" xmlns:v="urn:schemas-microsoft-com:vml" xmlns:wp14="http://schemas.microsoft.com/office/word/2010/wordprocessingDrawing" xmlns:wp="http://schemas.openxmlformats.org/drawingml/2006/wordprocessingDrawing" xmlns:w10="urn:schemas-microsoft-com:office:word" xmlns:w="http://schemas.openxmlformats.org/wordprocessingml/2006/main" xmlns:w14="http://schemas.microsoft.com/office/word/2010/wordml" xmlns:w15="http://schemas.microsoft.com/office/word/2012/wordml" xmlns:w16se="http://schemas.microsoft.com/office/word/2015/wordml/symex" xmlns:wpg="http://schemas.microsoft.com/office/word/2010/wordprocessingGroup" xmlns:wpi="http://schemas.microsoft.com/office/word/2010/wordprocessingInk" xmlns:wne="http://schemas.microsoft.com/office/word/2006/wordml" xmlns:wps="http://schemas.microsoft.com/office/word/2010/wordprocessingShape" mc:Ignorable="w14 w15 w16se wp14">
   <w:body>
     <w:p>
       <w:pPr>
@@ -520,24 +520,39 @@
         <w:t xml:space="preserve">{%p for choice, chosen in </w:t>
       </w:r>
       <w:r>
-        <w:t>legal_</w:t>
-      </w:r>
-      <w:proofErr w:type="gramStart"/>
-      <w:r>
-        <w:t>issues</w:t>
+        <w:t>legal_issues</w:t>
       </w:r>
       <w:r>
         <w:rPr>
           <w:lang w:val="da-DK"/>
         </w:rPr>
-        <w:t>.items</w:t>
-      </w:r>
-      <w:proofErr w:type="gramEnd"/>
-      <w:r>
+        <w:t>.items() %}</w:t>
+      </w:r>
+    </w:p>
+    <w:p>
+      <w:pPr>
+        <w:ind w:left="360"/>
         <w:rPr>
           <w:lang w:val="da-DK"/>
         </w:rPr>
-        <w:t>() %}</w:t>
+      </w:pPr>
+      <w:r>
+        <w:rPr>
+          <w:lang w:val="da-DK"/>
+        </w:rPr>
+        <w:t>{%</w:t>
+      </w:r>
+      <w:r>
+        <w:rPr>
+          <w:lang w:val="da-DK"/>
+        </w:rPr>
+        <w:t>p</w:t>
+      </w:r>
+      <w:r>
+        <w:rPr>
+          <w:lang w:val="da-DK"/>
+        </w:rPr>
+        <w:t xml:space="preserve"> if chosen %}</w:t>
       </w:r>
     </w:p>
     <w:p>
@@ -551,47 +566,7 @@
         <w:rPr>
           <w:lang w:val="da-DK"/>
         </w:rPr>
-        <w:t>{%</w:t>
-      </w:r>
-      <w:r>
-        <w:rPr>
-          <w:lang w:val="da-DK"/>
-        </w:rPr>
-        <w:t>p</w:t>
-      </w:r>
-      <w:r>
-        <w:rPr>
-          <w:lang w:val="da-DK"/>
-        </w:rPr>
-        <w:t xml:space="preserve"> if chosen %}</w:t>
-      </w:r>
-    </w:p>
-    <w:p>
-      <w:pPr>
-        <w:ind w:left="360"/>
-        <w:rPr>
-          <w:lang w:val="da-DK"/>
-        </w:rPr>
-      </w:pPr>
-      <w:r>
-        <w:rPr>
-          <w:lang w:val="da-DK"/>
-        </w:rPr>
-        <w:t xml:space="preserve">[x] </w:t>
-      </w:r>
-      <w:proofErr w:type="gramStart"/>
-      <w:r>
-        <w:rPr>
-          <w:lang w:val="da-DK"/>
-        </w:rPr>
-        <w:t>{{ choice</w:t>
-      </w:r>
-      <w:proofErr w:type="gramEnd"/>
-      <w:r>
-        <w:rPr>
-          <w:lang w:val="da-DK"/>
-        </w:rPr>
-        <w:t xml:space="preserve"> }}</w:t>
+        <w:t>[x] {{ choice }}</w:t>
       </w:r>
       <w:r>
         <w:rPr>
@@ -1782,356 +1757,8 @@
         <w:lastRenderedPageBreak/>
         <w:t>{{ format_date(today()) }}</w:t>
       </w:r>
-      <w:r>
-        <w:br w:type="page"/>
-      </w:r>
-    </w:p>
-    <w:p>
-      <w:pPr>
-        <w:rPr>
-          <w:bCs/>
-        </w:rPr>
-      </w:pPr>
-      <w:r>
-        <w:rPr>
-          <w:sz w:val="20"/>
-          <w:szCs w:val="20"/>
-        </w:rPr>
-        <w:lastRenderedPageBreak/>
-        <w:t>{%p if has_evidence %}</w:t>
-      </w:r>
-    </w:p>
-    <w:p>
-      <w:pPr>
-        <w:jc w:val="center"/>
-      </w:pPr>
-      <w:r>
-        <w:t>COMMONWEALTH OF MASSACHUSETTS</w:t>
-      </w:r>
-    </w:p>
-    <w:p>
-      <w:pPr>
-        <w:jc w:val="center"/>
-      </w:pPr>
-      <w:r>
-        <w:t>APPEALS COURT</w:t>
-      </w:r>
-    </w:p>
-    <w:p/>
-    <w:p>
-      <w:pPr>
-        <w:jc w:val="center"/>
-        <w:rPr>
-          <w:bCs/>
-        </w:rPr>
-      </w:pPr>
-      <w:r>
-        <w:rPr>
-          <w:bCs/>
-        </w:rPr>
-        <w:t xml:space="preserve">{{ </w:t>
-      </w:r>
-      <w:r>
-        <w:rPr>
-          <w:bCs/>
-        </w:rPr>
-        <w:t>trial_court</w:t>
-      </w:r>
-      <w:r>
-        <w:rPr>
-          <w:bCs/>
-        </w:rPr>
-        <w:t xml:space="preserve"> }}</w:t>
-      </w:r>
-      <w:r>
-        <w:t xml:space="preserve"> DOCKET NO. </w:t>
-      </w:r>
-      <w:r>
-        <w:rPr>
-          <w:bCs/>
-        </w:rPr>
-        <w:t>{{ trial_court_docket_number }}</w:t>
-      </w:r>
-    </w:p>
-    <w:p>
-      <w:pPr>
-        <w:jc w:val="center"/>
-      </w:pPr>
-      <w:r>
-        <w:t xml:space="preserve">{% if not is_first_document %} APPEALS COURT DOCKET NO. {{ </w:t>
-      </w:r>
-      <w:r>
-        <w:t>appeals_court_docket_number</w:t>
-      </w:r>
-      <w:r>
-        <w:t xml:space="preserve"> }} {% endif %}</w:t>
-      </w:r>
-    </w:p>
-    <w:p>
-      <w:pPr>
-        <w:jc w:val="center"/>
-      </w:pPr>
-    </w:p>
-    <w:p>
-      <w:pPr>
-        <w:jc w:val="center"/>
-        <w:rPr>
-          <w:b/>
-        </w:rPr>
-      </w:pPr>
-    </w:p>
-    <w:p>
-      <w:pPr>
-        <w:jc w:val="center"/>
-      </w:pPr>
-      <w:r>
-        <w:t>PLAINTIFF(S)</w:t>
-      </w:r>
-    </w:p>
-    <w:p>
-      <w:pPr>
-        <w:jc w:val="center"/>
-      </w:pPr>
-      <w:r>
-        <w:t>{{</w:t>
-      </w:r>
-      <w:r>
-        <w:t xml:space="preserve"> </w:t>
-      </w:r>
-      <w:r>
-        <w:t>capitalize(</w:t>
-      </w:r>
-      <w:r>
-        <w:t>plaintiff</w:t>
-      </w:r>
-      <w:r>
-        <w:t>s</w:t>
-      </w:r>
-      <w:r>
-        <w:t>)</w:t>
-      </w:r>
-      <w:r>
-        <w:t xml:space="preserve"> </w:t>
-      </w:r>
-      <w:r>
-        <w:t>}}</w:t>
-      </w:r>
-    </w:p>
-    <w:p>
-      <w:pPr>
-        <w:jc w:val="center"/>
-      </w:pPr>
-    </w:p>
-    <w:p>
-      <w:pPr>
-        <w:jc w:val="center"/>
-      </w:pPr>
-      <w:r>
-        <w:t>v.</w:t>
-      </w:r>
-    </w:p>
-    <w:p>
-      <w:pPr>
-        <w:jc w:val="center"/>
-      </w:pPr>
-    </w:p>
-    <w:p>
-      <w:pPr>
-        <w:jc w:val="center"/>
-        <w:rPr>
-          <w:rFonts w:cs="Times New Roman (Body CS)"/>
-          <w:caps/>
-        </w:rPr>
-      </w:pPr>
-      <w:r>
-        <w:rPr>
-          <w:rFonts w:cs="Times New Roman (Body CS)"/>
-          <w:caps/>
-        </w:rPr>
-        <w:t>DEFENDANT(S)</w:t>
-      </w:r>
-    </w:p>
-    <w:p>
-      <w:pPr>
-        <w:jc w:val="center"/>
-      </w:pPr>
-      <w:r>
-        <w:t xml:space="preserve">{{ </w:t>
-      </w:r>
-      <w:r>
-        <w:t>capitalize(</w:t>
-      </w:r>
-      <w:r>
-        <w:t>defendant</w:t>
-      </w:r>
-      <w:r>
-        <w:t>s</w:t>
-      </w:r>
-      <w:r>
-        <w:t>)</w:t>
-      </w:r>
-      <w:r>
-        <w:t xml:space="preserve"> }}</w:t>
-      </w:r>
-    </w:p>
-    <w:p/>
-    <w:p>
-      <w:pPr>
-        <w:jc w:val="center"/>
-      </w:pPr>
-    </w:p>
-    <w:p>
-      <w:pPr>
-        <w:jc w:val="center"/>
-        <w:rPr>
-          <w:u w:val="double"/>
-        </w:rPr>
-      </w:pPr>
-      <w:r>
-        <w:rPr>
-          <w:u w:val="double"/>
-        </w:rPr>
-        <w:t>RECORD APPENDIX</w:t>
-      </w:r>
-    </w:p>
-    <w:p>
-      <w:pPr>
-        <w:jc w:val="center"/>
-        <w:rPr>
-          <w:sz w:val="20"/>
-          <w:szCs w:val="20"/>
-        </w:rPr>
-      </w:pPr>
-      <w:r>
-        <w:rPr>
-          <w:sz w:val="20"/>
-          <w:szCs w:val="20"/>
-        </w:rPr>
-        <w:t>(Please attach all relevant documents from you</w:t>
-      </w:r>
-      <w:r>
-        <w:rPr>
-          <w:sz w:val="20"/>
-          <w:szCs w:val="20"/>
-        </w:rPr>
-        <w:t>r Trial</w:t>
-      </w:r>
-      <w:r>
-        <w:rPr>
-          <w:sz w:val="20"/>
-          <w:szCs w:val="20"/>
-        </w:rPr>
-        <w:t xml:space="preserve"> Court case and provide a list here)</w:t>
-      </w:r>
-    </w:p>
-    <w:p>
-      <w:pPr>
-        <w:jc w:val="center"/>
-        <w:rPr>
-          <w:sz w:val="20"/>
-          <w:szCs w:val="20"/>
-        </w:rPr>
-      </w:pPr>
-    </w:p>
-    <w:p>
-      <w:pPr>
-        <w:pStyle w:val="ListParagraph"/>
-        <w:numPr>
-          <w:ilvl w:val="0"/>
-          <w:numId w:val="4"/>
-        </w:numPr>
-        <w:spacing w:line="480" w:lineRule="auto"/>
-      </w:pPr>
-      <w:r>
-        <w:t>{%p if has_evidence %}</w:t>
-      </w:r>
-    </w:p>
-    <w:p>
-      <w:pPr>
-        <w:pStyle w:val="ListParagraph"/>
-        <w:numPr>
-          <w:ilvl w:val="0"/>
-          <w:numId w:val="4"/>
-        </w:numPr>
-        <w:spacing w:line="480" w:lineRule="auto"/>
-      </w:pPr>
-      <w:r>
-        <w:t>{%</w:t>
-      </w:r>
-      <w:r>
-        <w:t>p</w:t>
-      </w:r>
-      <w:r>
-        <w:t xml:space="preserve"> for exhibit in exhibits %}</w:t>
-      </w:r>
-    </w:p>
-    <w:p>
-      <w:pPr>
-        <w:pStyle w:val="ListParagraph"/>
-        <w:numPr>
-          <w:ilvl w:val="0"/>
-          <w:numId w:val="4"/>
-        </w:numPr>
-        <w:spacing w:line="480" w:lineRule="auto"/>
-      </w:pPr>
-      <w:r>
-        <w:t>{{ exhibit.filename }}</w:t>
-      </w:r>
-    </w:p>
-    <w:p>
-      <w:pPr>
-        <w:pStyle w:val="ListParagraph"/>
-        <w:numPr>
-          <w:ilvl w:val="0"/>
-          <w:numId w:val="4"/>
-        </w:numPr>
-        <w:spacing w:line="480" w:lineRule="auto"/>
-      </w:pPr>
-      <w:r>
-        <w:rPr>
-          <w:bCs/>
-          <w:iCs/>
-          <w:lang w:val="en-GB"/>
-        </w:rPr>
-        <w:t>{%p endfor %}</w:t>
-      </w:r>
-    </w:p>
-    <w:p>
-      <w:pPr>
-        <w:pStyle w:val="ListParagraph"/>
-        <w:numPr>
-          <w:ilvl w:val="0"/>
-          <w:numId w:val="4"/>
-        </w:numPr>
-        <w:spacing w:line="480" w:lineRule="auto"/>
-      </w:pPr>
-      <w:r>
-        <w:rPr>
-          <w:bCs/>
-          <w:iCs/>
-          <w:lang w:val="en-GB"/>
-        </w:rPr>
-        <w:t>{%p endif %}</w:t>
-      </w:r>
-    </w:p>
-    <w:p>
-      <w:pPr>
-        <w:spacing w:line="480" w:lineRule="auto"/>
-        <w:rPr>
-          <w:sz w:val="20"/>
-          <w:szCs w:val="20"/>
-        </w:rPr>
-      </w:pPr>
-      <w:r>
-        <w:rPr>
-          <w:bCs/>
-          <w:iCs/>
-          <w:sz w:val="20"/>
-          <w:szCs w:val="20"/>
-          <w:lang w:val="en-GB"/>
-        </w:rPr>
-        <w:t>{%p endif %}</w:t>
-      </w:r>
+      <w:bookmarkStart w:id="0" w:name="_GoBack"/>
+      <w:bookmarkEnd w:id="0"/>
     </w:p>
     <w:sectPr>
       <w:pgSz w:w="12240" w:h="15840"/>
@@ -2144,7 +1771,7 @@
 </file>
 
 <file path=word/numbering.xml><?xml version="1.0" encoding="utf-8"?>
-<w:numbering xmlns:wpc="http://schemas.microsoft.com/office/word/2010/wordprocessingCanvas" xmlns:cx="http://schemas.microsoft.com/office/drawing/2014/chartex" xmlns:cx1="http://schemas.microsoft.com/office/drawing/2015/9/8/chartex" xmlns:cx2="http://schemas.microsoft.com/office/drawing/2015/10/21/chartex" xmlns:cx3="http://schemas.microsoft.com/office/drawing/2016/5/9/chartex" xmlns:cx4="http://schemas.microsoft.com/office/drawing/2016/5/10/chartex" xmlns:cx5="http://schemas.microsoft.com/office/drawing/2016/5/11/chartex" xmlns:cx6="http://schemas.microsoft.com/office/drawing/2016/5/12/chartex" xmlns:cx7="http://schemas.microsoft.com/office/drawing/2016/5/13/chartex" xmlns:cx8="http://schemas.microsoft.com/office/drawing/2016/5/14/chartex" xmlns:mc="http://schemas.openxmlformats.org/markup-compatibility/2006" xmlns:aink="http://schemas.microsoft.com/office/drawing/2016/ink" xmlns:am3d="http://schemas.microsoft.com/office/drawing/2017/model3d" xmlns:o="urn:schemas-microsoft-com:office:office" xmlns:r="http://schemas.openxmlformats.org/officeDocument/2006/relationships" xmlns:m="http://schemas.openxmlformats.org/officeDocument/2006/math" xmlns:v="urn:schemas-microsoft-com:vml" xmlns:wp14="http://schemas.microsoft.com/office/word/2010/wordprocessingDrawing" xmlns:wp="http://schemas.openxmlformats.org/drawingml/2006/wordprocessingDrawing" xmlns:w10="urn:schemas-microsoft-com:office:word" xmlns:w="http://schemas.openxmlformats.org/wordprocessingml/2006/main" xmlns:w14="http://schemas.microsoft.com/office/word/2010/wordml" xmlns:w15="http://schemas.microsoft.com/office/word/2012/wordml" xmlns:w16cex="http://schemas.microsoft.com/office/word/2018/wordml/cex" xmlns:w16cid="http://schemas.microsoft.com/office/word/2016/wordml/cid" xmlns:w16="http://schemas.microsoft.com/office/word/2018/wordml" xmlns:w16se="http://schemas.microsoft.com/office/word/2015/wordml/symex" xmlns:wpg="http://schemas.microsoft.com/office/word/2010/wordprocessingGroup" xmlns:wpi="http://schemas.microsoft.com/office/word/2010/wordprocessingInk" xmlns:wne="http://schemas.microsoft.com/office/word/2006/wordml" xmlns:wps="http://schemas.microsoft.com/office/word/2010/wordprocessingShape" mc:Ignorable="w14 w15 w16se w16cid w16 w16cex wp14">
+<w:numbering xmlns:wpc="http://schemas.microsoft.com/office/word/2010/wordprocessingCanvas" xmlns:cx="http://schemas.microsoft.com/office/drawing/2014/chartex" xmlns:cx1="http://schemas.microsoft.com/office/drawing/2015/9/8/chartex" xmlns:mc="http://schemas.openxmlformats.org/markup-compatibility/2006" xmlns:o="urn:schemas-microsoft-com:office:office" xmlns:r="http://schemas.openxmlformats.org/officeDocument/2006/relationships" xmlns:m="http://schemas.openxmlformats.org/officeDocument/2006/math" xmlns:v="urn:schemas-microsoft-com:vml" xmlns:wp14="http://schemas.microsoft.com/office/word/2010/wordprocessingDrawing" xmlns:wp="http://schemas.openxmlformats.org/drawingml/2006/wordprocessingDrawing" xmlns:w10="urn:schemas-microsoft-com:office:word" xmlns:w="http://schemas.openxmlformats.org/wordprocessingml/2006/main" xmlns:w14="http://schemas.microsoft.com/office/word/2010/wordml" xmlns:w15="http://schemas.microsoft.com/office/word/2012/wordml" xmlns:w16se="http://schemas.microsoft.com/office/word/2015/wordml/symex" xmlns:wpg="http://schemas.microsoft.com/office/word/2010/wordprocessingGroup" xmlns:wpi="http://schemas.microsoft.com/office/word/2010/wordprocessingInk" xmlns:wne="http://schemas.microsoft.com/office/word/2006/wordml" xmlns:wps="http://schemas.microsoft.com/office/word/2010/wordprocessingShape" mc:Ignorable="w14 w15 w16se wp14">
   <w:abstractNum w:abstractNumId="0" w15:restartNumberingAfterBreak="0">
     <w:nsid w:val="19975EE2"/>
     <w:multiLevelType w:val="hybridMultilevel"/>
@@ -2885,7 +2512,7 @@
 </file>
 
 <file path=word/styles.xml><?xml version="1.0" encoding="utf-8"?>
-<w:styles xmlns:mc="http://schemas.openxmlformats.org/markup-compatibility/2006" xmlns:r="http://schemas.openxmlformats.org/officeDocument/2006/relationships" xmlns:w="http://schemas.openxmlformats.org/wordprocessingml/2006/main" xmlns:w14="http://schemas.microsoft.com/office/word/2010/wordml" xmlns:w15="http://schemas.microsoft.com/office/word/2012/wordml" xmlns:w16cex="http://schemas.microsoft.com/office/word/2018/wordml/cex" xmlns:w16cid="http://schemas.microsoft.com/office/word/2016/wordml/cid" xmlns:w16="http://schemas.microsoft.com/office/word/2018/wordml" xmlns:w16se="http://schemas.microsoft.com/office/word/2015/wordml/symex" mc:Ignorable="w14 w15 w16se w16cid w16 w16cex">
+<w:styles xmlns:mc="http://schemas.openxmlformats.org/markup-compatibility/2006" xmlns:r="http://schemas.openxmlformats.org/officeDocument/2006/relationships" xmlns:w="http://schemas.openxmlformats.org/wordprocessingml/2006/main" xmlns:w14="http://schemas.microsoft.com/office/word/2010/wordml" xmlns:w15="http://schemas.microsoft.com/office/word/2012/wordml" xmlns:w16se="http://schemas.microsoft.com/office/word/2015/wordml/symex" mc:Ignorable="w14 w15 w16se">
   <w:docDefaults>
     <w:rPrDefault>
       <w:rPr>
@@ -2897,7 +2524,7 @@
     </w:rPrDefault>
     <w:pPrDefault/>
   </w:docDefaults>
-  <w:latentStyles w:defLockedState="0" w:defUIPriority="99" w:defSemiHidden="0" w:defUnhideWhenUsed="0" w:defQFormat="0" w:count="376">
+  <w:latentStyles w:defLockedState="0" w:defUIPriority="99" w:defSemiHidden="0" w:defUnhideWhenUsed="0" w:defQFormat="0" w:count="371">
     <w:lsdException w:name="Normal" w:uiPriority="0" w:qFormat="1"/>
     <w:lsdException w:name="heading 1" w:uiPriority="9" w:qFormat="1"/>
     <w:lsdException w:name="heading 2" w:semiHidden="1" w:uiPriority="9" w:unhideWhenUsed="1" w:qFormat="1"/>
@@ -3269,11 +2896,6 @@
     <w:lsdException w:name="List Table 5 Dark Accent 6" w:uiPriority="50"/>
     <w:lsdException w:name="List Table 6 Colorful Accent 6" w:uiPriority="51"/>
     <w:lsdException w:name="List Table 7 Colorful Accent 6" w:uiPriority="52"/>
-    <w:lsdException w:name="Mention" w:semiHidden="1" w:unhideWhenUsed="1"/>
-    <w:lsdException w:name="Smart Hyperlink" w:semiHidden="1" w:unhideWhenUsed="1"/>
-    <w:lsdException w:name="Hashtag" w:semiHidden="1" w:unhideWhenUsed="1"/>
-    <w:lsdException w:name="Unresolved Mention" w:semiHidden="1" w:unhideWhenUsed="1"/>
-    <w:lsdException w:name="Smart Link" w:semiHidden="1" w:unhideWhenUsed="1"/>
   </w:latentStyles>
   <w:style w:type="paragraph" w:default="1" w:styleId="Normal">
     <w:name w:val="Normal"/>

</xml_diff>